<commit_message>
Added image colorization methodology
</commit_message>
<xml_diff>
--- a/Image Colorization and Inpainting - Proposal.docx
+++ b/Image Colorization and Inpainting - Proposal.docx
@@ -4835,13 +4835,7 @@
         <w:jc w:val="both"/>
       </w:pPr>
       <w:r>
-        <w:t xml:space="preserve">Image colorization is the process of assigning colors to a grayscale image to make it more aesthetically appealing and perceptually meaningful. These are recognized as sophisticated tasks than often require prior knowledge of image content and manual adjustments to achieve artifact-free quality. Many institutions use image colorization services for assigning colors to grayscale historic images. It is also used for colorization purposes in the documentation image. However, using Photoshop for this purpose requires more energy and time. One solution to this problem is to use machine learning </w:t>
-      </w:r>
-      <w:r>
-        <w:t xml:space="preserve">or </w:t>
-      </w:r>
-      <w:r>
-        <w:t>deep learning techniques.</w:t>
+        <w:t>Image colorization is the process of assigning colors to a grayscale image to make it more aesthetically appealing and perceptually meaningful. These are recognized as sophisticated tasks than often require prior knowledge of image content and manual adjustments to achieve artifact-free quality. Many institutions use image colorization services for assigning colors to grayscale historic images. It is also used for colorization purposes in the documentation image. However, using Photoshop for this purpose requires more energy and time. One solution to this problem is to use machine learning or deep learning techniques.</w:t>
       </w:r>
     </w:p>
     <w:p>
@@ -4976,6 +4970,7 @@
           <w:id w:val="-2064941153"/>
           <w:citation/>
         </w:sdtPr>
+        <w:sdtEndPr/>
         <w:sdtContent>
           <w:r>
             <w:rPr>
@@ -5024,6 +5019,7 @@
           <w:id w:val="704916753"/>
           <w:citation/>
         </w:sdtPr>
+        <w:sdtEndPr/>
         <w:sdtContent>
           <w:r>
             <w:rPr>
@@ -5092,6 +5088,7 @@
           <w:id w:val="-1605645339"/>
           <w:citation/>
         </w:sdtPr>
+        <w:sdtEndPr/>
         <w:sdtContent>
           <w:r>
             <w:rPr>
@@ -5160,6 +5157,7 @@
           <w:id w:val="-567036843"/>
           <w:citation/>
         </w:sdtPr>
+        <w:sdtEndPr/>
         <w:sdtContent>
           <w:r>
             <w:rPr>
@@ -5207,6 +5205,7 @@
         <w:t xml:space="preserve">has proposed </w:t>
       </w:r>
       <w:proofErr w:type="spellStart"/>
+      <w:proofErr w:type="gramStart"/>
       <w:r>
         <w:rPr>
           <w:rFonts w:eastAsia="Times New Roman" w:cs="Times New Roman"/>
@@ -5214,6 +5213,7 @@
         <w:t>a</w:t>
       </w:r>
       <w:proofErr w:type="spellEnd"/>
+      <w:proofErr w:type="gramEnd"/>
       <w:r>
         <w:rPr>
           <w:rFonts w:eastAsia="Times New Roman" w:cs="Times New Roman"/>
@@ -5379,6 +5379,7 @@
           <w:id w:val="-327682337"/>
           <w:citation/>
         </w:sdtPr>
+        <w:sdtEndPr/>
         <w:sdtContent>
           <w:r>
             <w:rPr>
@@ -5779,6 +5780,7 @@
           <w:id w:val="990913408"/>
           <w:citation/>
         </w:sdtPr>
+        <w:sdtEndPr/>
         <w:sdtContent>
           <w:r>
             <w:rPr>
@@ -5854,6 +5856,7 @@
           <w:id w:val="1024988700"/>
           <w:citation/>
         </w:sdtPr>
+        <w:sdtEndPr/>
         <w:sdtContent>
           <w:r>
             <w:rPr>
@@ -5934,6 +5937,7 @@
           <w:id w:val="1714774132"/>
           <w:citation/>
         </w:sdtPr>
+        <w:sdtEndPr/>
         <w:sdtContent>
           <w:r>
             <w:rPr>
@@ -6012,6 +6016,7 @@
           <w:id w:val="316163859"/>
           <w:citation/>
         </w:sdtPr>
+        <w:sdtEndPr/>
         <w:sdtContent>
           <w:r>
             <w:rPr>
@@ -6066,6 +6071,7 @@
           <w:id w:val="313835319"/>
           <w:citation/>
         </w:sdtPr>
+        <w:sdtEndPr/>
         <w:sdtContent>
           <w:r>
             <w:rPr>
@@ -6186,6 +6192,7 @@
           <w:id w:val="-124935967"/>
           <w:citation/>
         </w:sdtPr>
+        <w:sdtEndPr/>
         <w:sdtContent>
           <w:r>
             <w:rPr>
@@ -6272,6 +6279,7 @@
           <w:id w:val="312150737"/>
           <w:citation/>
         </w:sdtPr>
+        <w:sdtEndPr/>
         <w:sdtContent>
           <w:r>
             <w:rPr>
@@ -6344,6 +6352,7 @@
           <w:id w:val="657496604"/>
           <w:citation/>
         </w:sdtPr>
+        <w:sdtEndPr/>
         <w:sdtContent>
           <w:r>
             <w:rPr>
@@ -6386,6 +6395,7 @@
           <w:id w:val="-1240171074"/>
           <w:citation/>
         </w:sdtPr>
+        <w:sdtEndPr/>
         <w:sdtContent>
           <w:r>
             <w:rPr>
@@ -6447,6 +6457,7 @@
           <w:id w:val="-678418835"/>
           <w:citation/>
         </w:sdtPr>
+        <w:sdtEndPr/>
         <w:sdtContent>
           <w:r>
             <w:rPr>
@@ -6525,6 +6536,7 @@
           <w:id w:val="-1263986847"/>
           <w:citation/>
         </w:sdtPr>
+        <w:sdtEndPr/>
         <w:sdtContent>
           <w:r>
             <w:rPr>
@@ -6609,6 +6621,7 @@
           <w:id w:val="1612711882"/>
           <w:citation/>
         </w:sdtPr>
+        <w:sdtEndPr/>
         <w:sdtContent>
           <w:r>
             <w:rPr>
@@ -6675,6 +6688,7 @@
           <w:id w:val="-1765151451"/>
           <w:citation/>
         </w:sdtPr>
+        <w:sdtEndPr/>
         <w:sdtContent>
           <w:r>
             <w:rPr>
@@ -6753,6 +6767,7 @@
           <w:id w:val="987667922"/>
           <w:citation/>
         </w:sdtPr>
+        <w:sdtEndPr/>
         <w:sdtContent>
           <w:r>
             <w:rPr>
@@ -6827,6 +6842,7 @@
           <w:id w:val="439730072"/>
           <w:citation/>
         </w:sdtPr>
+        <w:sdtEndPr/>
         <w:sdtContent>
           <w:r>
             <w:rPr>
@@ -6950,6 +6966,7 @@
           <w:id w:val="-272635353"/>
           <w:citation/>
         </w:sdtPr>
+        <w:sdtEndPr/>
         <w:sdtContent>
           <w:r>
             <w:rPr>
@@ -7016,6 +7033,7 @@
           <w:id w:val="200055188"/>
           <w:citation/>
         </w:sdtPr>
+        <w:sdtEndPr/>
         <w:sdtContent>
           <w:r>
             <w:rPr>
@@ -7173,6 +7191,7 @@
           <w:id w:val="554905643"/>
           <w:citation/>
         </w:sdtPr>
+        <w:sdtEndPr/>
         <w:sdtContent>
           <w:r>
             <w:rPr>
@@ -7257,6 +7276,7 @@
           <w:id w:val="1210834913"/>
           <w:citation/>
         </w:sdtPr>
+        <w:sdtEndPr/>
         <w:sdtContent>
           <w:r>
             <w:rPr>
@@ -7323,6 +7343,7 @@
           <w:id w:val="-1965484380"/>
           <w:citation/>
         </w:sdtPr>
+        <w:sdtEndPr/>
         <w:sdtContent>
           <w:r>
             <w:rPr>
@@ -7449,6 +7470,7 @@
           <w:id w:val="-1977441364"/>
           <w:citation/>
         </w:sdtPr>
+        <w:sdtEndPr/>
         <w:sdtContent>
           <w:r>
             <w:rPr>
@@ -7497,6 +7519,7 @@
           <w:id w:val="-1614743589"/>
           <w:citation/>
         </w:sdtPr>
+        <w:sdtEndPr/>
         <w:sdtContent>
           <w:r>
             <w:rPr>
@@ -7551,6 +7574,7 @@
           <w:id w:val="53362290"/>
           <w:citation/>
         </w:sdtPr>
+        <w:sdtEndPr/>
         <w:sdtContent>
           <w:r>
             <w:rPr>
@@ -7874,8 +7898,6 @@
         </w:rPr>
         <w:br w:type="page"/>
       </w:r>
-      <w:bookmarkStart w:id="58" w:name="_GoBack"/>
-      <w:bookmarkEnd w:id="58"/>
     </w:p>
     <w:p>
       <w:pPr>
@@ -7888,18 +7910,19 @@
         <w:spacing w:before="0" w:after="120" w:line="360" w:lineRule="auto"/>
         <w:ind w:left="634" w:hanging="634"/>
       </w:pPr>
-      <w:bookmarkStart w:id="59" w:name="_Toc90998863"/>
-      <w:bookmarkStart w:id="60" w:name="_Toc90998748"/>
-      <w:bookmarkStart w:id="61" w:name="_Toc90464009"/>
-      <w:bookmarkStart w:id="62" w:name="_Toc97998457"/>
-      <w:bookmarkStart w:id="63" w:name="_Toc98105680"/>
-      <w:bookmarkStart w:id="64" w:name="_Toc98146539"/>
-      <w:bookmarkStart w:id="65" w:name="_Toc103682363"/>
-      <w:bookmarkStart w:id="66" w:name="_Toc104970156"/>
+      <w:bookmarkStart w:id="58" w:name="_Toc90998863"/>
+      <w:bookmarkStart w:id="59" w:name="_Toc90998748"/>
+      <w:bookmarkStart w:id="60" w:name="_Toc90464009"/>
+      <w:bookmarkStart w:id="61" w:name="_Toc97998457"/>
+      <w:bookmarkStart w:id="62" w:name="_Toc98105680"/>
+      <w:bookmarkStart w:id="63" w:name="_Toc98146539"/>
+      <w:bookmarkStart w:id="64" w:name="_Toc103682363"/>
+      <w:bookmarkStart w:id="65" w:name="_Toc104970156"/>
       <w:r>
         <w:lastRenderedPageBreak/>
         <w:t>Non-Functional Requirements</w:t>
       </w:r>
+      <w:bookmarkEnd w:id="58"/>
       <w:bookmarkEnd w:id="59"/>
       <w:bookmarkEnd w:id="60"/>
       <w:bookmarkEnd w:id="61"/>
@@ -7907,7 +7930,6 @@
       <w:bookmarkEnd w:id="63"/>
       <w:bookmarkEnd w:id="64"/>
       <w:bookmarkEnd w:id="65"/>
-      <w:bookmarkEnd w:id="66"/>
     </w:p>
     <w:p>
       <w:pPr>
@@ -8264,20 +8286,20 @@
         <w:spacing w:before="0" w:after="120" w:line="360" w:lineRule="auto"/>
         <w:ind w:left="720"/>
       </w:pPr>
-      <w:bookmarkStart w:id="67" w:name="_Toc97998458"/>
-      <w:bookmarkStart w:id="68" w:name="_Toc98105681"/>
-      <w:bookmarkStart w:id="69" w:name="_Toc98146540"/>
-      <w:bookmarkStart w:id="70" w:name="_Toc103682364"/>
-      <w:bookmarkStart w:id="71" w:name="_Toc104970157"/>
+      <w:bookmarkStart w:id="66" w:name="_Toc97998458"/>
+      <w:bookmarkStart w:id="67" w:name="_Toc98105681"/>
+      <w:bookmarkStart w:id="68" w:name="_Toc98146540"/>
+      <w:bookmarkStart w:id="69" w:name="_Toc103682364"/>
+      <w:bookmarkStart w:id="70" w:name="_Toc104970157"/>
       <w:r>
         <w:lastRenderedPageBreak/>
         <w:t>Feasibility Analysis</w:t>
       </w:r>
+      <w:bookmarkEnd w:id="66"/>
       <w:bookmarkEnd w:id="67"/>
       <w:bookmarkEnd w:id="68"/>
       <w:bookmarkEnd w:id="69"/>
       <w:bookmarkEnd w:id="70"/>
-      <w:bookmarkEnd w:id="71"/>
     </w:p>
     <w:p>
       <w:pPr>
@@ -8290,19 +8312,19 @@
         <w:spacing w:before="0" w:after="120" w:line="360" w:lineRule="auto"/>
         <w:ind w:left="720"/>
       </w:pPr>
-      <w:bookmarkStart w:id="72" w:name="_Toc97998459"/>
-      <w:bookmarkStart w:id="73" w:name="_Toc98105682"/>
-      <w:bookmarkStart w:id="74" w:name="_Toc98146541"/>
-      <w:bookmarkStart w:id="75" w:name="_Toc103682365"/>
-      <w:bookmarkStart w:id="76" w:name="_Toc104970158"/>
+      <w:bookmarkStart w:id="71" w:name="_Toc97998459"/>
+      <w:bookmarkStart w:id="72" w:name="_Toc98105682"/>
+      <w:bookmarkStart w:id="73" w:name="_Toc98146541"/>
+      <w:bookmarkStart w:id="74" w:name="_Toc103682365"/>
+      <w:bookmarkStart w:id="75" w:name="_Toc104970158"/>
       <w:r>
         <w:t>Technical Feasibility</w:t>
       </w:r>
+      <w:bookmarkEnd w:id="71"/>
       <w:bookmarkEnd w:id="72"/>
       <w:bookmarkEnd w:id="73"/>
       <w:bookmarkEnd w:id="74"/>
       <w:bookmarkEnd w:id="75"/>
-      <w:bookmarkEnd w:id="76"/>
     </w:p>
     <w:p>
       <w:pPr>
@@ -8325,19 +8347,19 @@
         <w:ind w:left="720"/>
         <w:jc w:val="both"/>
       </w:pPr>
-      <w:bookmarkStart w:id="77" w:name="_Toc97998460"/>
-      <w:bookmarkStart w:id="78" w:name="_Toc98105683"/>
-      <w:bookmarkStart w:id="79" w:name="_Toc98146542"/>
-      <w:bookmarkStart w:id="80" w:name="_Toc103682366"/>
-      <w:bookmarkStart w:id="81" w:name="_Toc104970159"/>
+      <w:bookmarkStart w:id="76" w:name="_Toc97998460"/>
+      <w:bookmarkStart w:id="77" w:name="_Toc98105683"/>
+      <w:bookmarkStart w:id="78" w:name="_Toc98146542"/>
+      <w:bookmarkStart w:id="79" w:name="_Toc103682366"/>
+      <w:bookmarkStart w:id="80" w:name="_Toc104970159"/>
       <w:r>
         <w:t>Operational Feasibility</w:t>
       </w:r>
+      <w:bookmarkEnd w:id="76"/>
       <w:bookmarkEnd w:id="77"/>
       <w:bookmarkEnd w:id="78"/>
       <w:bookmarkEnd w:id="79"/>
       <w:bookmarkEnd w:id="80"/>
-      <w:bookmarkEnd w:id="81"/>
     </w:p>
     <w:p>
       <w:pPr>
@@ -8360,19 +8382,19 @@
         <w:ind w:left="720"/>
         <w:jc w:val="both"/>
       </w:pPr>
-      <w:bookmarkStart w:id="82" w:name="_Toc97998461"/>
-      <w:bookmarkStart w:id="83" w:name="_Toc98105684"/>
-      <w:bookmarkStart w:id="84" w:name="_Toc98146543"/>
-      <w:bookmarkStart w:id="85" w:name="_Toc103682367"/>
-      <w:bookmarkStart w:id="86" w:name="_Toc104970160"/>
+      <w:bookmarkStart w:id="81" w:name="_Toc97998461"/>
+      <w:bookmarkStart w:id="82" w:name="_Toc98105684"/>
+      <w:bookmarkStart w:id="83" w:name="_Toc98146543"/>
+      <w:bookmarkStart w:id="84" w:name="_Toc103682367"/>
+      <w:bookmarkStart w:id="85" w:name="_Toc104970160"/>
       <w:r>
         <w:t>Economic Feasibility</w:t>
       </w:r>
+      <w:bookmarkEnd w:id="81"/>
       <w:bookmarkEnd w:id="82"/>
       <w:bookmarkEnd w:id="83"/>
       <w:bookmarkEnd w:id="84"/>
       <w:bookmarkEnd w:id="85"/>
-      <w:bookmarkEnd w:id="86"/>
     </w:p>
     <w:p>
       <w:pPr>
@@ -8401,7 +8423,7 @@
         <w:pStyle w:val="Heading1"/>
         <w:spacing w:before="0" w:after="120" w:line="360" w:lineRule="auto"/>
       </w:pPr>
-      <w:bookmarkStart w:id="87" w:name="_Toc104970161"/>
+      <w:bookmarkStart w:id="86" w:name="_Toc104970161"/>
       <w:r>
         <w:lastRenderedPageBreak/>
         <w:t xml:space="preserve">CHAPTER </w:t>
@@ -8427,7 +8449,7 @@
       <w:r>
         <w:t>. SYSTEM DESIGN</w:t>
       </w:r>
-      <w:bookmarkEnd w:id="87"/>
+      <w:bookmarkEnd w:id="86"/>
     </w:p>
     <w:p>
       <w:pPr>
@@ -8440,22 +8462,22 @@
         <w:spacing w:before="0" w:after="120" w:line="360" w:lineRule="auto"/>
         <w:ind w:left="630" w:hanging="630"/>
       </w:pPr>
-      <w:bookmarkStart w:id="88" w:name="_Toc97998463"/>
-      <w:bookmarkStart w:id="89" w:name="_Toc98105686"/>
-      <w:bookmarkStart w:id="90" w:name="_Toc98146545"/>
-      <w:bookmarkStart w:id="91" w:name="_Toc103682369"/>
-      <w:bookmarkStart w:id="92" w:name="_Toc104970162"/>
+      <w:bookmarkStart w:id="87" w:name="_Toc97998463"/>
+      <w:bookmarkStart w:id="88" w:name="_Toc98105686"/>
+      <w:bookmarkStart w:id="89" w:name="_Toc98146545"/>
+      <w:bookmarkStart w:id="90" w:name="_Toc103682369"/>
+      <w:bookmarkStart w:id="91" w:name="_Toc104970162"/>
       <w:r>
         <w:t>Software Development Approac</w:t>
       </w:r>
+      <w:bookmarkEnd w:id="87"/>
       <w:bookmarkEnd w:id="88"/>
       <w:bookmarkEnd w:id="89"/>
       <w:bookmarkEnd w:id="90"/>
+      <w:r>
+        <w:t>h</w:t>
+      </w:r>
       <w:bookmarkEnd w:id="91"/>
-      <w:r>
-        <w:t>h</w:t>
-      </w:r>
-      <w:bookmarkEnd w:id="92"/>
     </w:p>
     <w:p>
       <w:pPr>
@@ -8510,7 +8532,7 @@
         <w:ind w:left="450"/>
         <w:jc w:val="center"/>
       </w:pPr>
-      <w:bookmarkStart w:id="93" w:name="_Toc103632247"/>
+      <w:bookmarkStart w:id="92" w:name="_Toc103632247"/>
       <w:r>
         <w:rPr>
           <w:noProof/>
@@ -8564,7 +8586,7 @@
         <w:ind w:left="450"/>
         <w:jc w:val="center"/>
       </w:pPr>
-      <w:bookmarkStart w:id="94" w:name="_Toc104925814"/>
+      <w:bookmarkStart w:id="93" w:name="_Toc104925814"/>
       <w:r>
         <w:t xml:space="preserve">Figure </w:t>
       </w:r>
@@ -8589,9 +8611,9 @@
       <w:r>
         <w:t>: Representation of incremental model</w:t>
       </w:r>
-      <w:bookmarkEnd w:id="94"/>
-    </w:p>
-    <w:bookmarkEnd w:id="93"/>
+      <w:bookmarkEnd w:id="93"/>
+    </w:p>
+    <w:bookmarkEnd w:id="92"/>
     <w:p>
       <w:pPr>
         <w:spacing w:after="160" w:line="259" w:lineRule="auto"/>
@@ -8638,12 +8660,12 @@
         <w:spacing w:before="0" w:after="120" w:line="360" w:lineRule="auto"/>
         <w:ind w:left="630" w:hanging="630"/>
       </w:pPr>
-      <w:bookmarkStart w:id="95" w:name="_Toc104970163"/>
+      <w:bookmarkStart w:id="94" w:name="_Toc104970163"/>
       <w:r>
         <w:lastRenderedPageBreak/>
         <w:t>System Models</w:t>
       </w:r>
-      <w:bookmarkEnd w:id="95"/>
+      <w:bookmarkEnd w:id="94"/>
     </w:p>
     <w:p/>
     <w:p>
@@ -8883,7 +8905,7 @@
         <w:pStyle w:val="Heading1"/>
         <w:spacing w:before="0" w:after="120" w:line="360" w:lineRule="auto"/>
       </w:pPr>
-      <w:bookmarkStart w:id="96" w:name="_Toc104970165"/>
+      <w:bookmarkStart w:id="95" w:name="_Toc104970165"/>
       <w:r>
         <w:t xml:space="preserve">CHAPTER </w:t>
       </w:r>
@@ -8908,7 +8930,7 @@
       <w:r>
         <w:t>. METHODOLOGY</w:t>
       </w:r>
-      <w:bookmarkEnd w:id="96"/>
+      <w:bookmarkEnd w:id="95"/>
     </w:p>
     <w:p>
       <w:pPr>
@@ -8920,71 +8942,707 @@
         <w:spacing w:before="0" w:after="120" w:line="360" w:lineRule="auto"/>
         <w:ind w:left="547" w:hanging="547"/>
       </w:pPr>
-      <w:bookmarkStart w:id="97" w:name="_Toc104970166"/>
+      <w:bookmarkStart w:id="96" w:name="_Toc104970166"/>
       <w:r>
         <w:t>Implementation</w:t>
       </w:r>
-      <w:bookmarkEnd w:id="97"/>
+      <w:bookmarkEnd w:id="96"/>
+    </w:p>
+    <w:p>
+      <w:pPr>
+        <w:pStyle w:val="Heading3"/>
+        <w:numPr>
+          <w:ilvl w:val="0"/>
+          <w:numId w:val="15"/>
+        </w:numPr>
+        <w:spacing w:before="0" w:after="120" w:line="360" w:lineRule="auto"/>
+        <w:ind w:hanging="720"/>
+      </w:pPr>
+      <w:r>
+        <w:t>Image colorization</w:t>
+      </w:r>
+    </w:p>
+    <w:p>
+      <w:pPr>
+        <w:pStyle w:val="Heading4"/>
+        <w:numPr>
+          <w:ilvl w:val="0"/>
+          <w:numId w:val="17"/>
+        </w:numPr>
+        <w:spacing w:before="0"/>
+        <w:ind w:left="900" w:hanging="900"/>
+      </w:pPr>
+      <w:r>
+        <w:t>Model</w:t>
+      </w:r>
     </w:p>
     <w:p>
       <w:pPr>
         <w:spacing w:after="120" w:line="360" w:lineRule="auto"/>
         <w:jc w:val="both"/>
-      </w:pPr>
-      <w:r>
-        <w:t xml:space="preserve">The hierarchy involved in organizations involving </w:t>
-      </w:r>
-      <w:r>
-        <w:t>real estate</w:t>
-      </w:r>
-      <w:r>
-        <w:t xml:space="preserve">-based transactions is shown in Fig. </w:t>
-      </w:r>
-      <w:r>
-        <w:t>3</w:t>
-      </w:r>
-      <w:r>
-        <w:t>, which includes one main registration oﬃce and associated sub-register oﬃces. Main registration oﬃce is linked to the sub-register oﬃces</w:t>
-      </w:r>
-      <w:r>
-        <w:t xml:space="preserve"> by using previous hash. Main registration oﬃce holds data related to original quantity of </w:t>
-      </w:r>
-      <w:r>
-        <w:t>real estate</w:t>
-      </w:r>
-      <w:r>
-        <w:t xml:space="preserve"> present before sale while sub-register oﬃces have data regarding amount of </w:t>
-      </w:r>
-      <w:r>
-        <w:t>real estate</w:t>
-      </w:r>
-      <w:r>
-        <w:t xml:space="preserve"> which has undergone transaction and the remaining </w:t>
-      </w:r>
-      <w:r>
-        <w:t>real estate</w:t>
-      </w:r>
-      <w:r>
-        <w:t xml:space="preserve"> that is available after a particular deal. Users having multiple </w:t>
-      </w:r>
-      <w:r>
-        <w:t>real estate</w:t>
-      </w:r>
-      <w:r>
-        <w:t xml:space="preserve">s in multiple states are also kept track oﬀ in the chain who are also linked with their respective </w:t>
-      </w:r>
-      <w:r>
-        <w:t>real estate</w:t>
-      </w:r>
-      <w:r>
-        <w:t>. Thereby it forms a chain of users with basic transaction related details like the previous and present owner of the property, actual price and selling price of the property along with property size.</w:t>
-      </w:r>
-    </w:p>
-    <w:p>
-      <w:pPr>
-        <w:spacing w:after="160" w:line="259" w:lineRule="auto"/>
-      </w:pPr>
-      <w:r>
+        <w:rPr>
+          <w:rFonts w:cs="Times New Roman"/>
+        </w:rPr>
+      </w:pPr>
+      <w:r>
+        <w:rPr>
+          <w:rFonts w:cs="Times New Roman"/>
+        </w:rPr>
+        <w:t>Image colorization is the process of converting grayscale images to their colorful versions. The majority of new papers researching image colorization involve the usage of a GANs. What makes GANs excel in the image colorization domain is their ability to learn an appropriate loss function alongside a mapping function.</w:t>
+      </w:r>
+    </w:p>
+    <w:p>
+      <w:pPr>
+        <w:spacing w:after="120" w:line="360" w:lineRule="auto"/>
+        <w:jc w:val="both"/>
+        <w:rPr>
+          <w:rFonts w:cs="Times New Roman"/>
+        </w:rPr>
+      </w:pPr>
+      <w:r>
+        <w:rPr>
+          <w:rFonts w:cs="Times New Roman"/>
+        </w:rPr>
+        <w:t>Generative adversarial networks are generative models composed of two opposing parts—a generator and a discriminator. The task of the generator is to produce outputs</w:t>
+      </w:r>
+      <w:r>
+        <w:rPr>
+          <w:rFonts w:cs="Times New Roman"/>
+        </w:rPr>
+        <w:t xml:space="preserve"> </w:t>
+      </w:r>
+      <w:r>
+        <w:rPr>
+          <w:rFonts w:cs="Times New Roman"/>
+        </w:rPr>
+        <w:t>that are indistinguishable from reality, while the task of the discriminator is to differentiate between the real and generated images. In addition to the adversarial loss, most models also use L1 loss, which forces the generator to produce results that are structurally similar to the ground truth images. Because of this reason, most image colorization research papers have been exploring the benefits of GANs.</w:t>
+      </w:r>
+    </w:p>
+    <w:p>
+      <w:pPr>
+        <w:spacing w:after="120" w:line="360" w:lineRule="auto"/>
+        <w:jc w:val="both"/>
+        <w:rPr>
+          <w:rFonts w:cs="Times New Roman"/>
+        </w:rPr>
+      </w:pPr>
+      <w:r>
+        <w:rPr>
+          <w:rFonts w:cs="Times New Roman"/>
+        </w:rPr>
+        <w:t xml:space="preserve">Conditional GANs are the most suitable for the problem of image colorization, as they need to condition the network on a grayscale input image and generate a color output image. The first paper that investigates the usage of </w:t>
+      </w:r>
+      <w:proofErr w:type="spellStart"/>
+      <w:r>
+        <w:rPr>
+          <w:rFonts w:cs="Times New Roman"/>
+        </w:rPr>
+        <w:t>cGANs</w:t>
+      </w:r>
+      <w:proofErr w:type="spellEnd"/>
+      <w:r>
+        <w:rPr>
+          <w:rFonts w:cs="Times New Roman"/>
+        </w:rPr>
+        <w:t xml:space="preserve"> for image colorization is called Pix2Pix. This model provides a general solution to a family of paired image-to-image translation problems. The goal is to map two domains, such as grayscale to color. The generator used is a U-Net, which progressively </w:t>
+      </w:r>
+      <w:r>
+        <w:rPr>
+          <w:rFonts w:cs="Times New Roman"/>
+        </w:rPr>
+        <w:t>down samples</w:t>
+      </w:r>
+      <w:r>
+        <w:rPr>
+          <w:rFonts w:cs="Times New Roman"/>
+        </w:rPr>
+        <w:t xml:space="preserve"> the image, until a bottleneck, after which the process is reversed, and the image is </w:t>
+      </w:r>
+      <w:r>
+        <w:rPr>
+          <w:rFonts w:cs="Times New Roman"/>
+        </w:rPr>
+        <w:t>up sampled</w:t>
+      </w:r>
+      <w:r>
+        <w:rPr>
+          <w:rFonts w:cs="Times New Roman"/>
+        </w:rPr>
+        <w:t xml:space="preserve"> to its original size. Skip connections are also added to facilitate the flow of low-level information through the network. The discriminator used is called a </w:t>
+      </w:r>
+      <w:proofErr w:type="spellStart"/>
+      <w:r>
+        <w:rPr>
+          <w:rFonts w:cs="Times New Roman"/>
+        </w:rPr>
+        <w:t>PatchGAN</w:t>
+      </w:r>
+      <w:proofErr w:type="spellEnd"/>
+      <w:r>
+        <w:rPr>
+          <w:rFonts w:cs="Times New Roman"/>
+        </w:rPr>
+        <w:t>, whose job is to decide whether each image patch is real or fake. An essential part of the model is the addition of dropout layers, which help add diversity to the results.</w:t>
+      </w:r>
+    </w:p>
+    <w:p>
+      <w:pPr>
+        <w:spacing w:after="120" w:line="360" w:lineRule="auto"/>
+        <w:jc w:val="both"/>
+        <w:rPr>
+          <w:rFonts w:cs="Times New Roman"/>
+        </w:rPr>
+      </w:pPr>
+      <w:r>
+        <w:rPr>
+          <w:rFonts w:cs="Times New Roman"/>
+        </w:rPr>
+        <w:lastRenderedPageBreak/>
+        <w:t xml:space="preserve">The generator is based on the U-Net model, which is a convolutional neural network that has an encoder–decoder structure. The input images are first gradually </w:t>
+      </w:r>
+      <w:r>
+        <w:rPr>
+          <w:rFonts w:cs="Times New Roman"/>
+        </w:rPr>
+        <w:t>down sampled</w:t>
+      </w:r>
+      <w:r>
+        <w:rPr>
+          <w:rFonts w:cs="Times New Roman"/>
+        </w:rPr>
+        <w:t xml:space="preserve"> through a series of convolutions until they reach a bottleneck layer, which contains a condensed learned representation of the images. After the bottleneck, the images are progressively </w:t>
+      </w:r>
+      <w:r>
+        <w:rPr>
+          <w:rFonts w:cs="Times New Roman"/>
+        </w:rPr>
+        <w:t>up sampled</w:t>
+      </w:r>
+      <w:r>
+        <w:rPr>
+          <w:rFonts w:cs="Times New Roman"/>
+        </w:rPr>
+        <w:t xml:space="preserve"> until they reach the desired output dimensions. Skip connections that connect outputs from the </w:t>
+      </w:r>
+      <w:r>
+        <w:rPr>
+          <w:rFonts w:cs="Times New Roman"/>
+        </w:rPr>
+        <w:t>down sampling</w:t>
+      </w:r>
+      <w:r>
+        <w:rPr>
+          <w:rFonts w:cs="Times New Roman"/>
+        </w:rPr>
+        <w:t xml:space="preserve"> path with the </w:t>
+      </w:r>
+      <w:r>
+        <w:rPr>
+          <w:rFonts w:cs="Times New Roman"/>
+        </w:rPr>
+        <w:t>up-sampling</w:t>
+      </w:r>
+      <w:r>
+        <w:rPr>
+          <w:rFonts w:cs="Times New Roman"/>
+        </w:rPr>
+        <w:t xml:space="preserve"> path are also added. They assist the flow of low-level information through the network, as the bottleneck layer prevents this. Both the encoder and decoder are made up of seven convolutional blocks. The decoder uses dropout to avoid overfitting and add diversity to the generated images. All activations are </w:t>
+      </w:r>
+      <w:proofErr w:type="spellStart"/>
+      <w:r>
+        <w:rPr>
+          <w:rFonts w:cs="Times New Roman"/>
+        </w:rPr>
+        <w:t>ReLU</w:t>
+      </w:r>
+      <w:proofErr w:type="spellEnd"/>
+      <w:r>
+        <w:rPr>
+          <w:rFonts w:cs="Times New Roman"/>
+        </w:rPr>
+        <w:t xml:space="preserve"> or </w:t>
+      </w:r>
+      <w:proofErr w:type="spellStart"/>
+      <w:r>
+        <w:rPr>
+          <w:rFonts w:cs="Times New Roman"/>
+        </w:rPr>
+        <w:t>LeakyReLU</w:t>
+      </w:r>
+      <w:proofErr w:type="spellEnd"/>
+      <w:r>
+        <w:rPr>
+          <w:rFonts w:cs="Times New Roman"/>
+        </w:rPr>
+        <w:t>, except the last one, which is Tanh.</w:t>
+      </w:r>
+    </w:p>
+    <w:p>
+      <w:pPr>
+        <w:spacing w:after="120" w:line="360" w:lineRule="auto"/>
+        <w:jc w:val="both"/>
+        <w:rPr>
+          <w:rFonts w:cs="Times New Roman"/>
+        </w:rPr>
+      </w:pPr>
+      <w:r>
+        <w:rPr>
+          <w:rFonts w:cs="Times New Roman"/>
+        </w:rPr>
+        <w:t xml:space="preserve">The discriminator is called a </w:t>
+      </w:r>
+      <w:proofErr w:type="spellStart"/>
+      <w:r>
+        <w:rPr>
+          <w:rFonts w:cs="Times New Roman"/>
+        </w:rPr>
+        <w:t>PatchGAN</w:t>
+      </w:r>
+      <w:proofErr w:type="spellEnd"/>
+      <w:r>
+        <w:rPr>
+          <w:rFonts w:cs="Times New Roman"/>
+        </w:rPr>
+        <w:t xml:space="preserve"> and it is also a convolutional neural network. Typically, discriminators give one probability for the whole image that tells us if that image is real or fake. In contrast to that, </w:t>
+      </w:r>
+      <w:proofErr w:type="spellStart"/>
+      <w:r>
+        <w:rPr>
+          <w:rFonts w:cs="Times New Roman"/>
+        </w:rPr>
+        <w:t>PatchGAN</w:t>
+      </w:r>
+      <w:proofErr w:type="spellEnd"/>
+      <w:r>
+        <w:rPr>
+          <w:rFonts w:cs="Times New Roman"/>
+        </w:rPr>
+        <w:t xml:space="preserve"> splits the image into </w:t>
+      </w:r>
+      <w:proofErr w:type="spellStart"/>
+      <w:r>
+        <w:rPr>
+          <w:rFonts w:cs="Times New Roman"/>
+        </w:rPr>
+        <w:t>NxN</w:t>
+      </w:r>
+      <w:proofErr w:type="spellEnd"/>
+      <w:r>
+        <w:rPr>
+          <w:rFonts w:cs="Times New Roman"/>
+        </w:rPr>
+        <w:t xml:space="preserve"> patches and outputs a matrix of probabilities for each patch. This allows for getting more informative feedback from the discriminator. One part of the image can be considered realistic, while another part may need improvement. The discriminator is made up of four convolutional blocks. All activations are </w:t>
+      </w:r>
+      <w:proofErr w:type="spellStart"/>
+      <w:r>
+        <w:rPr>
+          <w:rFonts w:cs="Times New Roman"/>
+        </w:rPr>
+        <w:t>LeakyReLU</w:t>
+      </w:r>
+      <w:proofErr w:type="spellEnd"/>
+      <w:r>
+        <w:rPr>
+          <w:rFonts w:cs="Times New Roman"/>
+        </w:rPr>
+        <w:t xml:space="preserve">, except the last one, which is sigmoid. The receptive field of the </w:t>
+      </w:r>
+      <w:proofErr w:type="spellStart"/>
+      <w:r>
+        <w:rPr>
+          <w:rFonts w:cs="Times New Roman"/>
+        </w:rPr>
+        <w:t>PatchGAN</w:t>
+      </w:r>
+      <w:proofErr w:type="spellEnd"/>
+      <w:r>
+        <w:rPr>
+          <w:rFonts w:cs="Times New Roman"/>
+        </w:rPr>
+        <w:t xml:space="preserve"> is 70 × 70 pixels.</w:t>
+      </w:r>
+    </w:p>
+    <w:p>
+      <w:pPr>
+        <w:pStyle w:val="Heading4"/>
+        <w:numPr>
+          <w:ilvl w:val="0"/>
+          <w:numId w:val="17"/>
+        </w:numPr>
+        <w:spacing w:before="0"/>
+        <w:ind w:left="900" w:hanging="900"/>
+      </w:pPr>
+      <w:r>
+        <w:t>Color Space</w:t>
+      </w:r>
+    </w:p>
+    <w:p>
+      <w:pPr>
+        <w:spacing w:after="120" w:line="360" w:lineRule="auto"/>
+        <w:jc w:val="both"/>
+        <w:rPr>
+          <w:rFonts w:cs="Times New Roman"/>
+        </w:rPr>
+      </w:pPr>
+      <w:r>
+        <w:rPr>
+          <w:rFonts w:cs="Times New Roman"/>
+        </w:rPr>
+        <w:t>As previously mentioned, a luminance–chrominance color space is needed for the image colorization task to separate the intensity from the color information. The CIELAB</w:t>
+      </w:r>
+      <w:r>
+        <w:rPr>
+          <w:rFonts w:cs="Times New Roman"/>
+        </w:rPr>
+        <w:t xml:space="preserve"> </w:t>
+      </w:r>
+      <w:r>
+        <w:rPr>
+          <w:rFonts w:cs="Times New Roman"/>
+        </w:rPr>
+        <w:t>(</w:t>
+      </w:r>
+      <w:proofErr w:type="spellStart"/>
+      <w:r>
+        <w:rPr>
+          <w:rFonts w:cs="Times New Roman"/>
+        </w:rPr>
+        <w:t>L</w:t>
+      </w:r>
+      <w:r>
+        <w:rPr>
+          <w:rFonts w:cs="Times New Roman"/>
+        </w:rPr>
+        <w:t>,</w:t>
+      </w:r>
+      <w:r>
+        <w:rPr>
+          <w:rFonts w:cs="Times New Roman"/>
+        </w:rPr>
+        <w:t>a</w:t>
+      </w:r>
+      <w:r>
+        <w:rPr>
+          <w:rFonts w:cs="Times New Roman"/>
+        </w:rPr>
+        <w:t>,</w:t>
+      </w:r>
+      <w:r>
+        <w:rPr>
+          <w:rFonts w:cs="Times New Roman"/>
+        </w:rPr>
+        <w:t>b</w:t>
+      </w:r>
+      <w:proofErr w:type="spellEnd"/>
+      <w:r>
+        <w:rPr>
+          <w:rFonts w:cs="Times New Roman"/>
+        </w:rPr>
+        <w:t xml:space="preserve">) is one such color space used to describe all visible colors by the human eye. It was created to represent color changes in the same way as humans do. This means that a numeric change corresponds to a similar perceived difference in color. The space has little correlation between its three components. The L </w:t>
+      </w:r>
+      <w:r>
+        <w:rPr>
+          <w:rFonts w:cs="Times New Roman"/>
+        </w:rPr>
+        <w:t>c</w:t>
+      </w:r>
+      <w:r>
+        <w:rPr>
+          <w:rFonts w:cs="Times New Roman"/>
+        </w:rPr>
+        <w:t xml:space="preserve">omponent stands for perceptual lightness with range [0, 100], meaning that it is the grayscale element. The A component represents the color position between red and green, while the B component represents the color position between blue and yellow; both components </w:t>
+      </w:r>
+      <w:r>
+        <w:rPr>
+          <w:rFonts w:cs="Times New Roman"/>
+        </w:rPr>
+        <w:lastRenderedPageBreak/>
+        <w:t>have ranges [−128, 127]. Before entering the model, all channels are normalized in the range [−1, 1]. The L channel is used as an input to the model, while A and B channels are the target values.</w:t>
+      </w:r>
+    </w:p>
+    <w:p>
+      <w:pPr>
+        <w:pStyle w:val="Heading4"/>
+        <w:numPr>
+          <w:ilvl w:val="0"/>
+          <w:numId w:val="17"/>
+        </w:numPr>
+        <w:spacing w:before="0"/>
+        <w:ind w:left="907" w:hanging="907"/>
+      </w:pPr>
+      <w:r>
+        <w:t>Objective Function</w:t>
+      </w:r>
+    </w:p>
+    <w:p>
+      <w:pPr>
+        <w:spacing w:after="120" w:line="360" w:lineRule="auto"/>
+        <w:jc w:val="both"/>
+        <w:rPr>
+          <w:rFonts w:cs="Times New Roman"/>
+        </w:rPr>
+      </w:pPr>
+      <w:r>
+        <w:rPr>
+          <w:rFonts w:cs="Times New Roman"/>
+        </w:rPr>
+        <w:t xml:space="preserve">The objective functions used for training conditional </w:t>
+      </w:r>
+      <w:r>
+        <w:rPr>
+          <w:rFonts w:cs="Times New Roman"/>
+        </w:rPr>
+        <w:t>generative</w:t>
+      </w:r>
+      <w:r>
+        <w:rPr>
+          <w:rFonts w:cs="Times New Roman"/>
+        </w:rPr>
+        <w:t xml:space="preserve"> adversarial networks is as follows:</w:t>
+      </w:r>
+    </w:p>
+    <w:p>
+      <w:pPr>
+        <w:spacing w:after="120" w:line="360" w:lineRule="auto"/>
+        <w:jc w:val="both"/>
+        <w:rPr>
+          <w:rFonts w:cs="Times New Roman"/>
+        </w:rPr>
+      </w:pPr>
+      <w:r>
+        <w:rPr>
+          <w:rFonts w:cs="Times New Roman"/>
+          <w:noProof/>
+        </w:rPr>
+        <w:drawing>
+          <wp:inline distT="0" distB="0" distL="0" distR="0" wp14:anchorId="65A72395" wp14:editId="6374639E">
+            <wp:extent cx="5247640" cy="254442"/>
+            <wp:effectExtent l="0" t="0" r="0" b="0"/>
+            <wp:docPr id="3" name="Picture 3"/>
+            <wp:cNvGraphicFramePr>
+              <a:graphicFrameLocks xmlns:a="http://schemas.openxmlformats.org/drawingml/2006/main" noChangeAspect="1"/>
+            </wp:cNvGraphicFramePr>
+            <a:graphic xmlns:a="http://schemas.openxmlformats.org/drawingml/2006/main">
+              <a:graphicData uri="http://schemas.openxmlformats.org/drawingml/2006/picture">
+                <pic:pic xmlns:pic="http://schemas.openxmlformats.org/drawingml/2006/picture">
+                  <pic:nvPicPr>
+                    <pic:cNvPr id="0" name="Picture 1"/>
+                    <pic:cNvPicPr>
+                      <a:picLocks noChangeAspect="1" noChangeArrowheads="1"/>
+                    </pic:cNvPicPr>
+                  </pic:nvPicPr>
+                  <pic:blipFill>
+                    <a:blip r:embed="rId20" cstate="print">
+                      <a:extLst>
+                        <a:ext uri="{28A0092B-C50C-407E-A947-70E740481C1C}">
+                          <a14:useLocalDpi xmlns:a14="http://schemas.microsoft.com/office/drawing/2010/main" val="0"/>
+                        </a:ext>
+                      </a:extLst>
+                    </a:blip>
+                    <a:srcRect/>
+                    <a:stretch>
+                      <a:fillRect/>
+                    </a:stretch>
+                  </pic:blipFill>
+                  <pic:spPr bwMode="auto">
+                    <a:xfrm>
+                      <a:off x="0" y="0"/>
+                      <a:ext cx="5288609" cy="256428"/>
+                    </a:xfrm>
+                    <a:prstGeom prst="rect">
+                      <a:avLst/>
+                    </a:prstGeom>
+                    <a:noFill/>
+                    <a:ln>
+                      <a:noFill/>
+                    </a:ln>
+                  </pic:spPr>
+                </pic:pic>
+              </a:graphicData>
+            </a:graphic>
+          </wp:inline>
+        </w:drawing>
+      </w:r>
+      <w:r>
+        <w:rPr>
+          <w:rFonts w:cs="Times New Roman"/>
+        </w:rPr>
+        <w:t>The generator G tries to minimize the objective function while the discriminator D tries to maximize it, where x is the input grayscale image and y is the output color channels.</w:t>
+      </w:r>
+    </w:p>
+    <w:p>
+      <w:pPr>
+        <w:spacing w:after="120" w:line="360" w:lineRule="auto"/>
+        <w:jc w:val="both"/>
+        <w:rPr>
+          <w:rFonts w:cs="Times New Roman"/>
+        </w:rPr>
+      </w:pPr>
+      <w:r>
+        <w:rPr>
+          <w:rFonts w:cs="Times New Roman"/>
+          <w:noProof/>
+        </w:rPr>
+        <w:drawing>
+          <wp:inline distT="0" distB="0" distL="0" distR="0" wp14:anchorId="0591376D" wp14:editId="43DA5D65">
+            <wp:extent cx="4770782" cy="237476"/>
+            <wp:effectExtent l="0" t="0" r="0" b="0"/>
+            <wp:docPr id="5" name="Picture 5"/>
+            <wp:cNvGraphicFramePr>
+              <a:graphicFrameLocks xmlns:a="http://schemas.openxmlformats.org/drawingml/2006/main" noChangeAspect="1"/>
+            </wp:cNvGraphicFramePr>
+            <a:graphic xmlns:a="http://schemas.openxmlformats.org/drawingml/2006/main">
+              <a:graphicData uri="http://schemas.openxmlformats.org/drawingml/2006/picture">
+                <pic:pic xmlns:pic="http://schemas.openxmlformats.org/drawingml/2006/picture">
+                  <pic:nvPicPr>
+                    <pic:cNvPr id="0" name="Picture 3"/>
+                    <pic:cNvPicPr>
+                      <a:picLocks noChangeAspect="1" noChangeArrowheads="1"/>
+                    </pic:cNvPicPr>
+                  </pic:nvPicPr>
+                  <pic:blipFill>
+                    <a:blip r:embed="rId21">
+                      <a:extLst>
+                        <a:ext uri="{28A0092B-C50C-407E-A947-70E740481C1C}">
+                          <a14:useLocalDpi xmlns:a14="http://schemas.microsoft.com/office/drawing/2010/main" val="0"/>
+                        </a:ext>
+                      </a:extLst>
+                    </a:blip>
+                    <a:srcRect/>
+                    <a:stretch>
+                      <a:fillRect/>
+                    </a:stretch>
+                  </pic:blipFill>
+                  <pic:spPr bwMode="auto">
+                    <a:xfrm>
+                      <a:off x="0" y="0"/>
+                      <a:ext cx="5628498" cy="280171"/>
+                    </a:xfrm>
+                    <a:prstGeom prst="rect">
+                      <a:avLst/>
+                    </a:prstGeom>
+                    <a:noFill/>
+                    <a:ln>
+                      <a:noFill/>
+                    </a:ln>
+                  </pic:spPr>
+                </pic:pic>
+              </a:graphicData>
+            </a:graphic>
+          </wp:inline>
+        </w:drawing>
+      </w:r>
+      <w:bookmarkStart w:id="97" w:name="_GoBack"/>
+      <w:bookmarkEnd w:id="97"/>
+    </w:p>
+    <w:p>
+      <w:pPr>
+        <w:spacing w:after="120" w:line="360" w:lineRule="auto"/>
+        <w:jc w:val="both"/>
+        <w:rPr>
+          <w:rFonts w:cs="Times New Roman"/>
+        </w:rPr>
+      </w:pPr>
+      <w:r>
+        <w:rPr>
+          <w:rFonts w:cs="Times New Roman"/>
+        </w:rPr>
+        <w:t>Mean absolute error (L</w:t>
+      </w:r>
+      <w:r>
+        <w:rPr>
+          <w:rFonts w:cs="Times New Roman"/>
+        </w:rPr>
+        <w:t>1</w:t>
+      </w:r>
+      <w:r>
+        <w:rPr>
+          <w:rFonts w:cs="Times New Roman"/>
+        </w:rPr>
+        <w:t xml:space="preserve"> loss) is also included to help generate realistic images with a structure close to the original image. This loss is treated as a regularizing term, and it is weighted with the hyperparameter lambda. With the L1 loss added, the final objective function is as follows:</w:t>
+      </w:r>
+    </w:p>
+    <w:p>
+      <w:pPr>
+        <w:spacing w:after="120" w:line="360" w:lineRule="auto"/>
+        <w:jc w:val="both"/>
+        <w:rPr>
+          <w:rFonts w:cs="Times New Roman"/>
+        </w:rPr>
+      </w:pPr>
+      <w:r>
+        <w:rPr>
+          <w:rFonts w:cs="Times New Roman"/>
+          <w:noProof/>
+        </w:rPr>
+        <w:drawing>
+          <wp:inline distT="0" distB="0" distL="0" distR="0" wp14:anchorId="17782CBD" wp14:editId="146425D9">
+            <wp:extent cx="4699221" cy="254000"/>
+            <wp:effectExtent l="0" t="0" r="6350" b="0"/>
+            <wp:docPr id="8" name="Picture 8"/>
+            <wp:cNvGraphicFramePr>
+              <a:graphicFrameLocks xmlns:a="http://schemas.openxmlformats.org/drawingml/2006/main" noChangeAspect="1"/>
+            </wp:cNvGraphicFramePr>
+            <a:graphic xmlns:a="http://schemas.openxmlformats.org/drawingml/2006/main">
+              <a:graphicData uri="http://schemas.openxmlformats.org/drawingml/2006/picture">
+                <pic:pic xmlns:pic="http://schemas.openxmlformats.org/drawingml/2006/picture">
+                  <pic:nvPicPr>
+                    <pic:cNvPr id="0" name="Picture 5"/>
+                    <pic:cNvPicPr>
+                      <a:picLocks noChangeAspect="1" noChangeArrowheads="1"/>
+                    </pic:cNvPicPr>
+                  </pic:nvPicPr>
+                  <pic:blipFill>
+                    <a:blip r:embed="rId22">
+                      <a:extLst>
+                        <a:ext uri="{28A0092B-C50C-407E-A947-70E740481C1C}">
+                          <a14:useLocalDpi xmlns:a14="http://schemas.microsoft.com/office/drawing/2010/main" val="0"/>
+                        </a:ext>
+                      </a:extLst>
+                    </a:blip>
+                    <a:srcRect/>
+                    <a:stretch>
+                      <a:fillRect/>
+                    </a:stretch>
+                  </pic:blipFill>
+                  <pic:spPr bwMode="auto">
+                    <a:xfrm>
+                      <a:off x="0" y="0"/>
+                      <a:ext cx="4760344" cy="257304"/>
+                    </a:xfrm>
+                    <a:prstGeom prst="rect">
+                      <a:avLst/>
+                    </a:prstGeom>
+                    <a:noFill/>
+                    <a:ln>
+                      <a:noFill/>
+                    </a:ln>
+                  </pic:spPr>
+                </pic:pic>
+              </a:graphicData>
+            </a:graphic>
+          </wp:inline>
+        </w:drawing>
+      </w:r>
+    </w:p>
+    <w:p>
+      <w:pPr>
+        <w:spacing w:after="120" w:line="360" w:lineRule="auto"/>
+        <w:jc w:val="both"/>
+        <w:rPr>
+          <w:rFonts w:cs="Times New Roman"/>
+        </w:rPr>
+      </w:pPr>
+      <w:r>
+        <w:rPr>
+          <w:rFonts w:cs="Times New Roman"/>
+        </w:rPr>
+        <w:t>Instead of using a noise vector to add diversity to the results, suggests only using dropout layers for this purpose, as the network learned to ignore the noise. This dropout is also utilized during the inference mode of the model.</w:t>
+      </w:r>
+      <w:r>
+        <w:rPr>
+          <w:rFonts w:cs="Times New Roman"/>
+        </w:rPr>
         <w:br w:type="page"/>
       </w:r>
     </w:p>
@@ -9084,6 +9742,7 @@
           <w:docPartUnique/>
         </w:docPartObj>
       </w:sdtPr>
+      <w:sdtEndPr/>
       <w:sdtContent>
         <w:p>
           <w:pPr>
@@ -9099,6 +9758,7 @@
             <w:id w:val="-573587230"/>
             <w:bibliography/>
           </w:sdtPr>
+          <w:sdtEndPr/>
           <w:sdtContent>
             <w:p>
               <w:pPr>
@@ -10643,7 +11303,7 @@
     </w:sdt>
     <w:p/>
     <w:sectPr>
-      <w:footerReference w:type="first" r:id="rId20"/>
+      <w:footerReference w:type="first" r:id="rId23"/>
       <w:pgSz w:w="12240" w:h="15840" w:code="1"/>
       <w:pgMar w:top="1800" w:right="1800" w:bottom="1800" w:left="2160" w:header="720" w:footer="720" w:gutter="0"/>
       <w:cols w:space="720"/>
@@ -11014,6 +11674,273 @@
 <file path=word/numbering.xml><?xml version="1.0" encoding="utf-8"?>
 <w:numbering xmlns:wpc="http://schemas.microsoft.com/office/word/2010/wordprocessingCanvas" xmlns:cx="http://schemas.microsoft.com/office/drawing/2014/chartex" xmlns:cx1="http://schemas.microsoft.com/office/drawing/2015/9/8/chartex" xmlns:cx2="http://schemas.microsoft.com/office/drawing/2015/10/21/chartex" xmlns:cx3="http://schemas.microsoft.com/office/drawing/2016/5/9/chartex" xmlns:cx4="http://schemas.microsoft.com/office/drawing/2016/5/10/chartex" xmlns:cx5="http://schemas.microsoft.com/office/drawing/2016/5/11/chartex" xmlns:cx6="http://schemas.microsoft.com/office/drawing/2016/5/12/chartex" xmlns:cx7="http://schemas.microsoft.com/office/drawing/2016/5/13/chartex" xmlns:cx8="http://schemas.microsoft.com/office/drawing/2016/5/14/chartex" xmlns:mc="http://schemas.openxmlformats.org/markup-compatibility/2006" xmlns:aink="http://schemas.microsoft.com/office/drawing/2016/ink" xmlns:am3d="http://schemas.microsoft.com/office/drawing/2017/model3d" xmlns:o="urn:schemas-microsoft-com:office:office" xmlns:r="http://schemas.openxmlformats.org/officeDocument/2006/relationships" xmlns:m="http://schemas.openxmlformats.org/officeDocument/2006/math" xmlns:v="urn:schemas-microsoft-com:vml" xmlns:wp14="http://schemas.microsoft.com/office/word/2010/wordprocessingDrawing" xmlns:wp="http://schemas.openxmlformats.org/drawingml/2006/wordprocessingDrawing" xmlns:w10="urn:schemas-microsoft-com:office:word" xmlns:w="http://schemas.openxmlformats.org/wordprocessingml/2006/main" xmlns:w14="http://schemas.microsoft.com/office/word/2010/wordml" xmlns:w15="http://schemas.microsoft.com/office/word/2012/wordml" xmlns:w16cid="http://schemas.microsoft.com/office/word/2016/wordml/cid" xmlns:w16se="http://schemas.microsoft.com/office/word/2015/wordml/symex" xmlns:wpg="http://schemas.microsoft.com/office/word/2010/wordprocessingGroup" xmlns:wpi="http://schemas.microsoft.com/office/word/2010/wordprocessingInk" xmlns:wne="http://schemas.microsoft.com/office/word/2006/wordml" xmlns:wps="http://schemas.microsoft.com/office/word/2010/wordprocessingShape" mc:Ignorable="w14 w15 w16se w16cid wp14">
   <w:abstractNum w:abstractNumId="0" w15:restartNumberingAfterBreak="0">
+    <w:nsid w:val="07B60CB2"/>
+    <w:multiLevelType w:val="hybridMultilevel"/>
+    <w:tmpl w:val="94DE827A"/>
+    <w:lvl w:ilvl="0" w:tplc="E856E65C">
+      <w:start w:val="1"/>
+      <w:numFmt w:val="decimal"/>
+      <w:lvlText w:val="5.1.%1."/>
+      <w:lvlJc w:val="left"/>
+      <w:pPr>
+        <w:ind w:left="720" w:hanging="360"/>
+      </w:pPr>
+      <w:rPr>
+        <w:rFonts w:hint="default"/>
+      </w:rPr>
+    </w:lvl>
+    <w:lvl w:ilvl="1" w:tplc="04090019" w:tentative="1">
+      <w:start w:val="1"/>
+      <w:numFmt w:val="lowerLetter"/>
+      <w:lvlText w:val="%2."/>
+      <w:lvlJc w:val="left"/>
+      <w:pPr>
+        <w:ind w:left="1440" w:hanging="360"/>
+      </w:pPr>
+    </w:lvl>
+    <w:lvl w:ilvl="2" w:tplc="0409001B" w:tentative="1">
+      <w:start w:val="1"/>
+      <w:numFmt w:val="lowerRoman"/>
+      <w:lvlText w:val="%3."/>
+      <w:lvlJc w:val="right"/>
+      <w:pPr>
+        <w:ind w:left="2160" w:hanging="180"/>
+      </w:pPr>
+    </w:lvl>
+    <w:lvl w:ilvl="3" w:tplc="0409000F" w:tentative="1">
+      <w:start w:val="1"/>
+      <w:numFmt w:val="decimal"/>
+      <w:lvlText w:val="%4."/>
+      <w:lvlJc w:val="left"/>
+      <w:pPr>
+        <w:ind w:left="2880" w:hanging="360"/>
+      </w:pPr>
+    </w:lvl>
+    <w:lvl w:ilvl="4" w:tplc="04090019" w:tentative="1">
+      <w:start w:val="1"/>
+      <w:numFmt w:val="lowerLetter"/>
+      <w:lvlText w:val="%5."/>
+      <w:lvlJc w:val="left"/>
+      <w:pPr>
+        <w:ind w:left="3600" w:hanging="360"/>
+      </w:pPr>
+    </w:lvl>
+    <w:lvl w:ilvl="5" w:tplc="0409001B" w:tentative="1">
+      <w:start w:val="1"/>
+      <w:numFmt w:val="lowerRoman"/>
+      <w:lvlText w:val="%6."/>
+      <w:lvlJc w:val="right"/>
+      <w:pPr>
+        <w:ind w:left="4320" w:hanging="180"/>
+      </w:pPr>
+    </w:lvl>
+    <w:lvl w:ilvl="6" w:tplc="0409000F" w:tentative="1">
+      <w:start w:val="1"/>
+      <w:numFmt w:val="decimal"/>
+      <w:lvlText w:val="%7."/>
+      <w:lvlJc w:val="left"/>
+      <w:pPr>
+        <w:ind w:left="5040" w:hanging="360"/>
+      </w:pPr>
+    </w:lvl>
+    <w:lvl w:ilvl="7" w:tplc="04090019" w:tentative="1">
+      <w:start w:val="1"/>
+      <w:numFmt w:val="lowerLetter"/>
+      <w:lvlText w:val="%8."/>
+      <w:lvlJc w:val="left"/>
+      <w:pPr>
+        <w:ind w:left="5760" w:hanging="360"/>
+      </w:pPr>
+    </w:lvl>
+    <w:lvl w:ilvl="8" w:tplc="0409001B" w:tentative="1">
+      <w:start w:val="1"/>
+      <w:numFmt w:val="lowerRoman"/>
+      <w:lvlText w:val="%9."/>
+      <w:lvlJc w:val="right"/>
+      <w:pPr>
+        <w:ind w:left="6480" w:hanging="180"/>
+      </w:pPr>
+    </w:lvl>
+  </w:abstractNum>
+  <w:abstractNum w:abstractNumId="1" w15:restartNumberingAfterBreak="0">
+    <w:nsid w:val="0C8627E8"/>
+    <w:multiLevelType w:val="hybridMultilevel"/>
+    <w:tmpl w:val="32648BE8"/>
+    <w:lvl w:ilvl="0" w:tplc="FA9E1A16">
+      <w:start w:val="1"/>
+      <w:numFmt w:val="decimal"/>
+      <w:lvlText w:val="5.1.1.%1."/>
+      <w:lvlJc w:val="left"/>
+      <w:pPr>
+        <w:ind w:left="720" w:hanging="360"/>
+      </w:pPr>
+      <w:rPr>
+        <w:rFonts w:hint="default"/>
+      </w:rPr>
+    </w:lvl>
+    <w:lvl w:ilvl="1" w:tplc="04090019" w:tentative="1">
+      <w:start w:val="1"/>
+      <w:numFmt w:val="lowerLetter"/>
+      <w:lvlText w:val="%2."/>
+      <w:lvlJc w:val="left"/>
+      <w:pPr>
+        <w:ind w:left="1440" w:hanging="360"/>
+      </w:pPr>
+    </w:lvl>
+    <w:lvl w:ilvl="2" w:tplc="0409001B" w:tentative="1">
+      <w:start w:val="1"/>
+      <w:numFmt w:val="lowerRoman"/>
+      <w:lvlText w:val="%3."/>
+      <w:lvlJc w:val="right"/>
+      <w:pPr>
+        <w:ind w:left="2160" w:hanging="180"/>
+      </w:pPr>
+    </w:lvl>
+    <w:lvl w:ilvl="3" w:tplc="0409000F" w:tentative="1">
+      <w:start w:val="1"/>
+      <w:numFmt w:val="decimal"/>
+      <w:lvlText w:val="%4."/>
+      <w:lvlJc w:val="left"/>
+      <w:pPr>
+        <w:ind w:left="2880" w:hanging="360"/>
+      </w:pPr>
+    </w:lvl>
+    <w:lvl w:ilvl="4" w:tplc="04090019" w:tentative="1">
+      <w:start w:val="1"/>
+      <w:numFmt w:val="lowerLetter"/>
+      <w:lvlText w:val="%5."/>
+      <w:lvlJc w:val="left"/>
+      <w:pPr>
+        <w:ind w:left="3600" w:hanging="360"/>
+      </w:pPr>
+    </w:lvl>
+    <w:lvl w:ilvl="5" w:tplc="0409001B" w:tentative="1">
+      <w:start w:val="1"/>
+      <w:numFmt w:val="lowerRoman"/>
+      <w:lvlText w:val="%6."/>
+      <w:lvlJc w:val="right"/>
+      <w:pPr>
+        <w:ind w:left="4320" w:hanging="180"/>
+      </w:pPr>
+    </w:lvl>
+    <w:lvl w:ilvl="6" w:tplc="0409000F" w:tentative="1">
+      <w:start w:val="1"/>
+      <w:numFmt w:val="decimal"/>
+      <w:lvlText w:val="%7."/>
+      <w:lvlJc w:val="left"/>
+      <w:pPr>
+        <w:ind w:left="5040" w:hanging="360"/>
+      </w:pPr>
+    </w:lvl>
+    <w:lvl w:ilvl="7" w:tplc="04090019" w:tentative="1">
+      <w:start w:val="1"/>
+      <w:numFmt w:val="lowerLetter"/>
+      <w:lvlText w:val="%8."/>
+      <w:lvlJc w:val="left"/>
+      <w:pPr>
+        <w:ind w:left="5760" w:hanging="360"/>
+      </w:pPr>
+    </w:lvl>
+    <w:lvl w:ilvl="8" w:tplc="0409001B" w:tentative="1">
+      <w:start w:val="1"/>
+      <w:numFmt w:val="lowerRoman"/>
+      <w:lvlText w:val="%9."/>
+      <w:lvlJc w:val="right"/>
+      <w:pPr>
+        <w:ind w:left="6480" w:hanging="180"/>
+      </w:pPr>
+    </w:lvl>
+  </w:abstractNum>
+  <w:abstractNum w:abstractNumId="2" w15:restartNumberingAfterBreak="0">
+    <w:nsid w:val="1483234F"/>
+    <w:multiLevelType w:val="hybridMultilevel"/>
+    <w:tmpl w:val="9C88AA6A"/>
+    <w:lvl w:ilvl="0" w:tplc="EE4C698A">
+      <w:start w:val="1"/>
+      <w:numFmt w:val="decimal"/>
+      <w:lvlText w:val="5.1.1.%1."/>
+      <w:lvlJc w:val="left"/>
+      <w:pPr>
+        <w:ind w:left="720" w:hanging="360"/>
+      </w:pPr>
+      <w:rPr>
+        <w:rFonts w:hint="default"/>
+      </w:rPr>
+    </w:lvl>
+    <w:lvl w:ilvl="1" w:tplc="04090019" w:tentative="1">
+      <w:start w:val="1"/>
+      <w:numFmt w:val="lowerLetter"/>
+      <w:lvlText w:val="%2."/>
+      <w:lvlJc w:val="left"/>
+      <w:pPr>
+        <w:ind w:left="1440" w:hanging="360"/>
+      </w:pPr>
+    </w:lvl>
+    <w:lvl w:ilvl="2" w:tplc="0409001B" w:tentative="1">
+      <w:start w:val="1"/>
+      <w:numFmt w:val="lowerRoman"/>
+      <w:lvlText w:val="%3."/>
+      <w:lvlJc w:val="right"/>
+      <w:pPr>
+        <w:ind w:left="2160" w:hanging="180"/>
+      </w:pPr>
+    </w:lvl>
+    <w:lvl w:ilvl="3" w:tplc="0409000F" w:tentative="1">
+      <w:start w:val="1"/>
+      <w:numFmt w:val="decimal"/>
+      <w:lvlText w:val="%4."/>
+      <w:lvlJc w:val="left"/>
+      <w:pPr>
+        <w:ind w:left="2880" w:hanging="360"/>
+      </w:pPr>
+    </w:lvl>
+    <w:lvl w:ilvl="4" w:tplc="04090019" w:tentative="1">
+      <w:start w:val="1"/>
+      <w:numFmt w:val="lowerLetter"/>
+      <w:lvlText w:val="%5."/>
+      <w:lvlJc w:val="left"/>
+      <w:pPr>
+        <w:ind w:left="3600" w:hanging="360"/>
+      </w:pPr>
+    </w:lvl>
+    <w:lvl w:ilvl="5" w:tplc="0409001B" w:tentative="1">
+      <w:start w:val="1"/>
+      <w:numFmt w:val="lowerRoman"/>
+      <w:lvlText w:val="%6."/>
+      <w:lvlJc w:val="right"/>
+      <w:pPr>
+        <w:ind w:left="4320" w:hanging="180"/>
+      </w:pPr>
+    </w:lvl>
+    <w:lvl w:ilvl="6" w:tplc="0409000F" w:tentative="1">
+      <w:start w:val="1"/>
+      <w:numFmt w:val="decimal"/>
+      <w:lvlText w:val="%7."/>
+      <w:lvlJc w:val="left"/>
+      <w:pPr>
+        <w:ind w:left="5040" w:hanging="360"/>
+      </w:pPr>
+    </w:lvl>
+    <w:lvl w:ilvl="7" w:tplc="04090019" w:tentative="1">
+      <w:start w:val="1"/>
+      <w:numFmt w:val="lowerLetter"/>
+      <w:lvlText w:val="%8."/>
+      <w:lvlJc w:val="left"/>
+      <w:pPr>
+        <w:ind w:left="5760" w:hanging="360"/>
+      </w:pPr>
+    </w:lvl>
+    <w:lvl w:ilvl="8" w:tplc="0409001B" w:tentative="1">
+      <w:start w:val="1"/>
+      <w:numFmt w:val="lowerRoman"/>
+      <w:lvlText w:val="%9."/>
+      <w:lvlJc w:val="right"/>
+      <w:pPr>
+        <w:ind w:left="6480" w:hanging="180"/>
+      </w:pPr>
+    </w:lvl>
+  </w:abstractNum>
+  <w:abstractNum w:abstractNumId="3" w15:restartNumberingAfterBreak="0">
     <w:nsid w:val="14BC18A1"/>
     <w:multiLevelType w:val="multilevel"/>
     <w:tmpl w:val="FFAAE694"/>
@@ -11126,7 +12053,7 @@
       </w:rPr>
     </w:lvl>
   </w:abstractNum>
-  <w:abstractNum w:abstractNumId="1" w15:restartNumberingAfterBreak="0">
+  <w:abstractNum w:abstractNumId="4" w15:restartNumberingAfterBreak="0">
     <w:nsid w:val="303F1682"/>
     <w:multiLevelType w:val="hybridMultilevel"/>
     <w:tmpl w:val="528C26EC"/>
@@ -11239,7 +12166,7 @@
       </w:rPr>
     </w:lvl>
   </w:abstractNum>
-  <w:abstractNum w:abstractNumId="2" w15:restartNumberingAfterBreak="0">
+  <w:abstractNum w:abstractNumId="5" w15:restartNumberingAfterBreak="0">
     <w:nsid w:val="33EE775C"/>
     <w:multiLevelType w:val="hybridMultilevel"/>
     <w:tmpl w:val="C3484108"/>
@@ -11330,7 +12257,7 @@
       </w:pPr>
     </w:lvl>
   </w:abstractNum>
-  <w:abstractNum w:abstractNumId="3" w15:restartNumberingAfterBreak="0">
+  <w:abstractNum w:abstractNumId="6" w15:restartNumberingAfterBreak="0">
     <w:nsid w:val="3B3F2E19"/>
     <w:multiLevelType w:val="multilevel"/>
     <w:tmpl w:val="6EAE64C4"/>
@@ -11470,7 +12397,7 @@
       </w:rPr>
     </w:lvl>
   </w:abstractNum>
-  <w:abstractNum w:abstractNumId="4" w15:restartNumberingAfterBreak="0">
+  <w:abstractNum w:abstractNumId="7" w15:restartNumberingAfterBreak="0">
     <w:nsid w:val="3EF21D1A"/>
     <w:multiLevelType w:val="hybridMultilevel"/>
     <w:tmpl w:val="81200E2E"/>
@@ -11583,7 +12510,7 @@
       </w:rPr>
     </w:lvl>
   </w:abstractNum>
-  <w:abstractNum w:abstractNumId="5" w15:restartNumberingAfterBreak="0">
+  <w:abstractNum w:abstractNumId="8" w15:restartNumberingAfterBreak="0">
     <w:nsid w:val="3FC36CB1"/>
     <w:multiLevelType w:val="multilevel"/>
     <w:tmpl w:val="D194C336"/>
@@ -11714,7 +12641,7 @@
       </w:rPr>
     </w:lvl>
   </w:abstractNum>
-  <w:abstractNum w:abstractNumId="6" w15:restartNumberingAfterBreak="0">
+  <w:abstractNum w:abstractNumId="9" w15:restartNumberingAfterBreak="0">
     <w:nsid w:val="426D030E"/>
     <w:multiLevelType w:val="multilevel"/>
     <w:tmpl w:val="6A1E7802"/>
@@ -11829,7 +12756,96 @@
       </w:rPr>
     </w:lvl>
   </w:abstractNum>
-  <w:abstractNum w:abstractNumId="7" w15:restartNumberingAfterBreak="0">
+  <w:abstractNum w:abstractNumId="10" w15:restartNumberingAfterBreak="0">
+    <w:nsid w:val="4C046C63"/>
+    <w:multiLevelType w:val="hybridMultilevel"/>
+    <w:tmpl w:val="AC687FE6"/>
+    <w:lvl w:ilvl="0" w:tplc="E856E65C">
+      <w:start w:val="1"/>
+      <w:numFmt w:val="decimal"/>
+      <w:lvlText w:val="5.1.%1."/>
+      <w:lvlJc w:val="left"/>
+      <w:pPr>
+        <w:ind w:left="720" w:hanging="360"/>
+      </w:pPr>
+      <w:rPr>
+        <w:rFonts w:hint="default"/>
+      </w:rPr>
+    </w:lvl>
+    <w:lvl w:ilvl="1" w:tplc="04090019" w:tentative="1">
+      <w:start w:val="1"/>
+      <w:numFmt w:val="lowerLetter"/>
+      <w:lvlText w:val="%2."/>
+      <w:lvlJc w:val="left"/>
+      <w:pPr>
+        <w:ind w:left="1440" w:hanging="360"/>
+      </w:pPr>
+    </w:lvl>
+    <w:lvl w:ilvl="2" w:tplc="0409001B" w:tentative="1">
+      <w:start w:val="1"/>
+      <w:numFmt w:val="lowerRoman"/>
+      <w:lvlText w:val="%3."/>
+      <w:lvlJc w:val="right"/>
+      <w:pPr>
+        <w:ind w:left="2160" w:hanging="180"/>
+      </w:pPr>
+    </w:lvl>
+    <w:lvl w:ilvl="3" w:tplc="0409000F" w:tentative="1">
+      <w:start w:val="1"/>
+      <w:numFmt w:val="decimal"/>
+      <w:lvlText w:val="%4."/>
+      <w:lvlJc w:val="left"/>
+      <w:pPr>
+        <w:ind w:left="2880" w:hanging="360"/>
+      </w:pPr>
+    </w:lvl>
+    <w:lvl w:ilvl="4" w:tplc="04090019" w:tentative="1">
+      <w:start w:val="1"/>
+      <w:numFmt w:val="lowerLetter"/>
+      <w:lvlText w:val="%5."/>
+      <w:lvlJc w:val="left"/>
+      <w:pPr>
+        <w:ind w:left="3600" w:hanging="360"/>
+      </w:pPr>
+    </w:lvl>
+    <w:lvl w:ilvl="5" w:tplc="0409001B" w:tentative="1">
+      <w:start w:val="1"/>
+      <w:numFmt w:val="lowerRoman"/>
+      <w:lvlText w:val="%6."/>
+      <w:lvlJc w:val="right"/>
+      <w:pPr>
+        <w:ind w:left="4320" w:hanging="180"/>
+      </w:pPr>
+    </w:lvl>
+    <w:lvl w:ilvl="6" w:tplc="0409000F" w:tentative="1">
+      <w:start w:val="1"/>
+      <w:numFmt w:val="decimal"/>
+      <w:lvlText w:val="%7."/>
+      <w:lvlJc w:val="left"/>
+      <w:pPr>
+        <w:ind w:left="5040" w:hanging="360"/>
+      </w:pPr>
+    </w:lvl>
+    <w:lvl w:ilvl="7" w:tplc="04090019" w:tentative="1">
+      <w:start w:val="1"/>
+      <w:numFmt w:val="lowerLetter"/>
+      <w:lvlText w:val="%8."/>
+      <w:lvlJc w:val="left"/>
+      <w:pPr>
+        <w:ind w:left="5760" w:hanging="360"/>
+      </w:pPr>
+    </w:lvl>
+    <w:lvl w:ilvl="8" w:tplc="0409001B" w:tentative="1">
+      <w:start w:val="1"/>
+      <w:numFmt w:val="lowerRoman"/>
+      <w:lvlText w:val="%9."/>
+      <w:lvlJc w:val="right"/>
+      <w:pPr>
+        <w:ind w:left="6480" w:hanging="180"/>
+      </w:pPr>
+    </w:lvl>
+  </w:abstractNum>
+  <w:abstractNum w:abstractNumId="11" w15:restartNumberingAfterBreak="0">
     <w:nsid w:val="4E316EB2"/>
     <w:multiLevelType w:val="hybridMultilevel"/>
     <w:tmpl w:val="0F5CBB3C"/>
@@ -11920,7 +12936,7 @@
       </w:pPr>
     </w:lvl>
   </w:abstractNum>
-  <w:abstractNum w:abstractNumId="8" w15:restartNumberingAfterBreak="0">
+  <w:abstractNum w:abstractNumId="12" w15:restartNumberingAfterBreak="0">
     <w:nsid w:val="638E14CF"/>
     <w:multiLevelType w:val="hybridMultilevel"/>
     <w:tmpl w:val="DDF82FA8"/>
@@ -12033,7 +13049,7 @@
       </w:rPr>
     </w:lvl>
   </w:abstractNum>
-  <w:abstractNum w:abstractNumId="9" w15:restartNumberingAfterBreak="0">
+  <w:abstractNum w:abstractNumId="13" w15:restartNumberingAfterBreak="0">
     <w:nsid w:val="715F1622"/>
     <w:multiLevelType w:val="hybridMultilevel"/>
     <w:tmpl w:val="A3C06E0A"/>
@@ -12146,7 +13162,7 @@
       </w:rPr>
     </w:lvl>
   </w:abstractNum>
-  <w:abstractNum w:abstractNumId="10" w15:restartNumberingAfterBreak="0">
+  <w:abstractNum w:abstractNumId="14" w15:restartNumberingAfterBreak="0">
     <w:nsid w:val="73FB2A9B"/>
     <w:multiLevelType w:val="hybridMultilevel"/>
     <w:tmpl w:val="5AB43988"/>
@@ -12259,7 +13275,7 @@
       </w:rPr>
     </w:lvl>
   </w:abstractNum>
-  <w:abstractNum w:abstractNumId="11" w15:restartNumberingAfterBreak="0">
+  <w:abstractNum w:abstractNumId="15" w15:restartNumberingAfterBreak="0">
     <w:nsid w:val="77D60CE0"/>
     <w:multiLevelType w:val="multilevel"/>
     <w:tmpl w:val="54580E3A"/>
@@ -12372,7 +13388,7 @@
       </w:rPr>
     </w:lvl>
   </w:abstractNum>
-  <w:abstractNum w:abstractNumId="12" w15:restartNumberingAfterBreak="0">
+  <w:abstractNum w:abstractNumId="16" w15:restartNumberingAfterBreak="0">
     <w:nsid w:val="77EA132C"/>
     <w:multiLevelType w:val="hybridMultilevel"/>
     <w:tmpl w:val="72548818"/>
@@ -12464,43 +13480,55 @@
     </w:lvl>
   </w:abstractNum>
   <w:num w:numId="1">
+    <w:abstractNumId w:val="6"/>
+  </w:num>
+  <w:num w:numId="2">
     <w:abstractNumId w:val="3"/>
   </w:num>
-  <w:num w:numId="2">
+  <w:num w:numId="3">
+    <w:abstractNumId w:val="14"/>
+  </w:num>
+  <w:num w:numId="4">
+    <w:abstractNumId w:val="9"/>
+  </w:num>
+  <w:num w:numId="5">
+    <w:abstractNumId w:val="8"/>
+  </w:num>
+  <w:num w:numId="6">
+    <w:abstractNumId w:val="15"/>
+  </w:num>
+  <w:num w:numId="7">
+    <w:abstractNumId w:val="5"/>
+  </w:num>
+  <w:num w:numId="8">
+    <w:abstractNumId w:val="16"/>
+  </w:num>
+  <w:num w:numId="9">
+    <w:abstractNumId w:val="11"/>
+  </w:num>
+  <w:num w:numId="10">
+    <w:abstractNumId w:val="13"/>
+  </w:num>
+  <w:num w:numId="11">
+    <w:abstractNumId w:val="7"/>
+  </w:num>
+  <w:num w:numId="12">
+    <w:abstractNumId w:val="4"/>
+  </w:num>
+  <w:num w:numId="13">
+    <w:abstractNumId w:val="12"/>
+  </w:num>
+  <w:num w:numId="14">
+    <w:abstractNumId w:val="10"/>
+  </w:num>
+  <w:num w:numId="15">
     <w:abstractNumId w:val="0"/>
   </w:num>
-  <w:num w:numId="3">
-    <w:abstractNumId w:val="10"/>
-  </w:num>
-  <w:num w:numId="4">
-    <w:abstractNumId w:val="6"/>
-  </w:num>
-  <w:num w:numId="5">
-    <w:abstractNumId w:val="5"/>
-  </w:num>
-  <w:num w:numId="6">
-    <w:abstractNumId w:val="11"/>
-  </w:num>
-  <w:num w:numId="7">
+  <w:num w:numId="16">
     <w:abstractNumId w:val="2"/>
   </w:num>
-  <w:num w:numId="8">
-    <w:abstractNumId w:val="12"/>
-  </w:num>
-  <w:num w:numId="9">
-    <w:abstractNumId w:val="7"/>
-  </w:num>
-  <w:num w:numId="10">
-    <w:abstractNumId w:val="9"/>
-  </w:num>
-  <w:num w:numId="11">
-    <w:abstractNumId w:val="4"/>
-  </w:num>
-  <w:num w:numId="12">
+  <w:num w:numId="17">
     <w:abstractNumId w:val="1"/>
-  </w:num>
-  <w:num w:numId="13">
-    <w:abstractNumId w:val="8"/>
   </w:num>
 </w:numbering>
 </file>
@@ -12983,6 +14011,28 @@
       <w:sz w:val="26"/>
     </w:rPr>
   </w:style>
+  <w:style w:type="paragraph" w:styleId="Heading4">
+    <w:name w:val="heading 4"/>
+    <w:basedOn w:val="Normal"/>
+    <w:next w:val="Normal"/>
+    <w:link w:val="Heading4Char"/>
+    <w:uiPriority w:val="9"/>
+    <w:unhideWhenUsed/>
+    <w:qFormat/>
+    <w:rsid w:val="007008BA"/>
+    <w:pPr>
+      <w:keepNext/>
+      <w:keepLines/>
+      <w:spacing w:before="120" w:after="120" w:line="360" w:lineRule="auto"/>
+      <w:outlineLvl w:val="3"/>
+    </w:pPr>
+    <w:rPr>
+      <w:rFonts w:eastAsiaTheme="majorEastAsia" w:cstheme="majorBidi"/>
+      <w:b/>
+      <w:iCs/>
+      <w:color w:val="000000" w:themeColor="text1"/>
+    </w:rPr>
+  </w:style>
   <w:style w:type="character" w:default="1" w:styleId="DefaultParagraphFont">
     <w:name w:val="Default Paragraph Font"/>
     <w:uiPriority w:val="1"/>
@@ -13279,6 +14329,21 @@
         <w:insideV w:val="single" w:sz="4" w:space="0" w:color="auto"/>
       </w:tblBorders>
     </w:tblPr>
+  </w:style>
+  <w:style w:type="character" w:customStyle="1" w:styleId="Heading4Char">
+    <w:name w:val="Heading 4 Char"/>
+    <w:basedOn w:val="DefaultParagraphFont"/>
+    <w:link w:val="Heading4"/>
+    <w:uiPriority w:val="9"/>
+    <w:rsid w:val="007008BA"/>
+    <w:rPr>
+      <w:rFonts w:ascii="Times New Roman" w:eastAsiaTheme="majorEastAsia" w:hAnsi="Times New Roman" w:cstheme="majorBidi"/>
+      <w:b/>
+      <w:iCs/>
+      <w:color w:val="000000" w:themeColor="text1"/>
+      <w:sz w:val="24"/>
+      <w:szCs w:val="24"/>
+    </w:rPr>
   </w:style>
 </w:styles>
 </file>
@@ -13984,7 +15049,7 @@
 </file>
 
 <file path=customXml/itemProps1.xml><?xml version="1.0" encoding="utf-8"?>
-<ds:datastoreItem xmlns:ds="http://schemas.openxmlformats.org/officeDocument/2006/customXml" ds:itemID="{633D2D15-4726-48E5-9BF1-FFED8FA6F22A}">
+<ds:datastoreItem xmlns:ds="http://schemas.openxmlformats.org/officeDocument/2006/customXml" ds:itemID="{B7B7D95A-F9BD-4FC6-A56F-8E45638DAF04}">
   <ds:schemaRefs>
     <ds:schemaRef ds:uri="http://schemas.openxmlformats.org/officeDocument/2006/bibliography"/>
   </ds:schemaRefs>

</xml_diff>

<commit_message>
Some modifications to methodology part
</commit_message>
<xml_diff>
--- a/Image Colorization and Inpainting - Proposal.docx
+++ b/Image Colorization and Inpainting - Proposal.docx
@@ -337,21 +337,7 @@
         <w:rPr>
           <w:rFonts w:cs="Times New Roman"/>
         </w:rPr>
-        <w:t xml:space="preserve">Ajay </w:t>
-      </w:r>
-      <w:proofErr w:type="spellStart"/>
-      <w:r>
-        <w:rPr>
-          <w:rFonts w:cs="Times New Roman"/>
-        </w:rPr>
-        <w:t>Maharjan</w:t>
-      </w:r>
-      <w:proofErr w:type="spellEnd"/>
-      <w:r>
-        <w:rPr>
-          <w:rFonts w:cs="Times New Roman"/>
-        </w:rPr>
-        <w:t xml:space="preserve"> (</w:t>
+        <w:t>Ajay Maharjan (</w:t>
       </w:r>
       <w:r>
         <w:rPr>
@@ -422,33 +408,11 @@
         <w:spacing w:after="0" w:line="360" w:lineRule="auto"/>
         <w:jc w:val="center"/>
       </w:pPr>
-      <w:proofErr w:type="spellStart"/>
-      <w:r>
-        <w:rPr>
-          <w:rFonts w:cs="Times New Roman"/>
-        </w:rPr>
-        <w:t>Sujan</w:t>
-      </w:r>
-      <w:proofErr w:type="spellEnd"/>
-      <w:r>
-        <w:rPr>
-          <w:rFonts w:cs="Times New Roman"/>
-        </w:rPr>
-        <w:t xml:space="preserve"> </w:t>
-      </w:r>
-      <w:proofErr w:type="spellStart"/>
-      <w:r>
-        <w:rPr>
-          <w:rFonts w:cs="Times New Roman"/>
-        </w:rPr>
-        <w:t>Maharjan</w:t>
-      </w:r>
-      <w:proofErr w:type="spellEnd"/>
-      <w:r>
-        <w:rPr>
-          <w:rFonts w:cs="Times New Roman"/>
-        </w:rPr>
-        <w:t xml:space="preserve"> (HCE075BCT037)</w:t>
+      <w:r>
+        <w:rPr>
+          <w:rFonts w:cs="Times New Roman"/>
+        </w:rPr>
+        <w:t>Sujan Maharjan (HCE075BCT037)</w:t>
       </w:r>
     </w:p>
     <w:p>
@@ -605,25 +569,26 @@
           <w:sz w:val="26"/>
           <w:szCs w:val="26"/>
         </w:rPr>
-        <w:t xml:space="preserve">Ajay </w:t>
-      </w:r>
-      <w:proofErr w:type="spellStart"/>
-      <w:r>
+        <w:t>Ajay Maharjan (HCE075BCT006)</w:t>
+      </w:r>
+    </w:p>
+    <w:p>
+      <w:pPr>
+        <w:spacing w:after="0" w:line="360" w:lineRule="auto"/>
+        <w:jc w:val="center"/>
         <w:rPr>
           <w:rFonts w:cs="Times New Roman"/>
           <w:sz w:val="26"/>
           <w:szCs w:val="26"/>
         </w:rPr>
-        <w:t>Maharjan</w:t>
-      </w:r>
-      <w:proofErr w:type="spellEnd"/>
+      </w:pPr>
       <w:r>
         <w:rPr>
           <w:rFonts w:cs="Times New Roman"/>
           <w:sz w:val="26"/>
           <w:szCs w:val="26"/>
         </w:rPr>
-        <w:t xml:space="preserve"> (HCE075BCT006)</w:t>
+        <w:t>Ashish Rai (HCE075BCT042)</w:t>
       </w:r>
     </w:p>
     <w:p>
@@ -631,7 +596,6 @@
         <w:spacing w:after="0" w:line="360" w:lineRule="auto"/>
         <w:jc w:val="center"/>
         <w:rPr>
-          <w:rFonts w:cs="Times New Roman"/>
           <w:sz w:val="26"/>
           <w:szCs w:val="26"/>
         </w:rPr>
@@ -642,7 +606,7 @@
           <w:sz w:val="26"/>
           <w:szCs w:val="26"/>
         </w:rPr>
-        <w:t>Ashish Rai (HCE075BCT042)</w:t>
+        <w:t>Nibendra Bajracharya (HCE075BCT015)</w:t>
       </w:r>
     </w:p>
     <w:p>
@@ -650,6 +614,7 @@
         <w:spacing w:after="0" w:line="360" w:lineRule="auto"/>
         <w:jc w:val="center"/>
         <w:rPr>
+          <w:rFonts w:cs="Times New Roman"/>
           <w:sz w:val="26"/>
           <w:szCs w:val="26"/>
         </w:rPr>
@@ -660,54 +625,7 @@
           <w:sz w:val="26"/>
           <w:szCs w:val="26"/>
         </w:rPr>
-        <w:t>Nibendra Bajracharya (HCE075BCT015)</w:t>
-      </w:r>
-    </w:p>
-    <w:p>
-      <w:pPr>
-        <w:spacing w:after="0" w:line="360" w:lineRule="auto"/>
-        <w:jc w:val="center"/>
-        <w:rPr>
-          <w:rFonts w:cs="Times New Roman"/>
-          <w:sz w:val="26"/>
-          <w:szCs w:val="26"/>
-        </w:rPr>
-      </w:pPr>
-      <w:proofErr w:type="spellStart"/>
-      <w:r>
-        <w:rPr>
-          <w:rFonts w:cs="Times New Roman"/>
-          <w:sz w:val="26"/>
-          <w:szCs w:val="26"/>
-        </w:rPr>
-        <w:t>Sujan</w:t>
-      </w:r>
-      <w:proofErr w:type="spellEnd"/>
-      <w:r>
-        <w:rPr>
-          <w:rFonts w:cs="Times New Roman"/>
-          <w:sz w:val="26"/>
-          <w:szCs w:val="26"/>
-        </w:rPr>
-        <w:t xml:space="preserve"> </w:t>
-      </w:r>
-      <w:proofErr w:type="spellStart"/>
-      <w:r>
-        <w:rPr>
-          <w:rFonts w:cs="Times New Roman"/>
-          <w:sz w:val="26"/>
-          <w:szCs w:val="26"/>
-        </w:rPr>
-        <w:t>Maharjan</w:t>
-      </w:r>
-      <w:proofErr w:type="spellEnd"/>
-      <w:r>
-        <w:rPr>
-          <w:rFonts w:cs="Times New Roman"/>
-          <w:sz w:val="26"/>
-          <w:szCs w:val="26"/>
-        </w:rPr>
-        <w:t xml:space="preserve"> (HCE075BCT037)</w:t>
+        <w:t>Sujan Maharjan (HCE075BCT037)</w:t>
       </w:r>
     </w:p>
     <w:p>
@@ -918,49 +836,21 @@
           <w:b/>
           <w:bCs/>
         </w:rPr>
-        <w:t xml:space="preserve">Head of Department, </w:t>
-      </w:r>
-      <w:proofErr w:type="spellStart"/>
+        <w:t xml:space="preserve">Head of Department, Er. Ashok GM, </w:t>
+      </w:r>
+      <w:r>
+        <w:rPr>
+          <w:rFonts w:cs="Times New Roman"/>
+        </w:rPr>
+        <w:t xml:space="preserve">for providing us with the right guidance and for showing us the right way. We would like to express our deep gratitude towards </w:t>
+      </w:r>
       <w:r>
         <w:rPr>
           <w:rFonts w:cs="Times New Roman"/>
           <w:b/>
           <w:bCs/>
         </w:rPr>
-        <w:t>Er</w:t>
-      </w:r>
-      <w:proofErr w:type="spellEnd"/>
-      <w:r>
-        <w:rPr>
-          <w:rFonts w:cs="Times New Roman"/>
-          <w:b/>
-          <w:bCs/>
-        </w:rPr>
-        <w:t xml:space="preserve">. Ashok GM, </w:t>
-      </w:r>
-      <w:r>
-        <w:rPr>
-          <w:rFonts w:cs="Times New Roman"/>
-        </w:rPr>
-        <w:t xml:space="preserve">for providing us with the right guidance and for showing us the right way. We would like to express our deep gratitude towards </w:t>
-      </w:r>
-      <w:proofErr w:type="spellStart"/>
-      <w:r>
-        <w:rPr>
-          <w:rFonts w:cs="Times New Roman"/>
-          <w:b/>
-          <w:bCs/>
-        </w:rPr>
-        <w:t>Er</w:t>
-      </w:r>
-      <w:proofErr w:type="spellEnd"/>
-      <w:r>
-        <w:rPr>
-          <w:rFonts w:cs="Times New Roman"/>
-          <w:b/>
-          <w:bCs/>
-        </w:rPr>
-        <w:t xml:space="preserve">. </w:t>
+        <w:t xml:space="preserve">Er. </w:t>
       </w:r>
       <w:r>
         <w:rPr>
@@ -1051,21 +941,7 @@
         <w:rPr>
           <w:rFonts w:cs="Times New Roman"/>
         </w:rPr>
-        <w:t xml:space="preserve">Ajay </w:t>
-      </w:r>
-      <w:proofErr w:type="spellStart"/>
-      <w:r>
-        <w:rPr>
-          <w:rFonts w:cs="Times New Roman"/>
-        </w:rPr>
-        <w:t>Maharjan</w:t>
-      </w:r>
-      <w:proofErr w:type="spellEnd"/>
-      <w:r>
-        <w:rPr>
-          <w:rFonts w:cs="Times New Roman"/>
-        </w:rPr>
-        <w:t xml:space="preserve"> (HCE075BCT006)</w:t>
+        <w:t>Ajay Maharjan (HCE075BCT006)</w:t>
       </w:r>
     </w:p>
     <w:p>
@@ -1100,33 +976,11 @@
           <w:rFonts w:cs="Times New Roman"/>
         </w:rPr>
       </w:pPr>
-      <w:proofErr w:type="spellStart"/>
-      <w:r>
-        <w:rPr>
-          <w:rFonts w:cs="Times New Roman"/>
-        </w:rPr>
-        <w:t>Sujan</w:t>
-      </w:r>
-      <w:proofErr w:type="spellEnd"/>
-      <w:r>
-        <w:rPr>
-          <w:rFonts w:cs="Times New Roman"/>
-        </w:rPr>
-        <w:t xml:space="preserve"> </w:t>
-      </w:r>
-      <w:proofErr w:type="spellStart"/>
-      <w:r>
-        <w:rPr>
-          <w:rFonts w:cs="Times New Roman"/>
-        </w:rPr>
-        <w:t>Maharjan</w:t>
-      </w:r>
-      <w:proofErr w:type="spellEnd"/>
-      <w:r>
-        <w:rPr>
-          <w:rFonts w:cs="Times New Roman"/>
-        </w:rPr>
-        <w:t xml:space="preserve"> (HCE075BCT037)</w:t>
+      <w:r>
+        <w:rPr>
+          <w:rFonts w:cs="Times New Roman"/>
+        </w:rPr>
+        <w:t>Sujan Maharjan (HCE075BCT037)</w:t>
       </w:r>
       <w:bookmarkStart w:id="1" w:name="_Toc90998853"/>
       <w:bookmarkStart w:id="2" w:name="_Toc90998738"/>
@@ -4616,23 +4470,7 @@
           <w:rFonts w:eastAsia="Times New Roman" w:cs="Times New Roman"/>
           <w:color w:val="000000" w:themeColor="text1"/>
         </w:rPr>
-        <w:t xml:space="preserve">in such a way that the </w:t>
-      </w:r>
-      <w:proofErr w:type="spellStart"/>
-      <w:r>
-        <w:rPr>
-          <w:rFonts w:eastAsia="Times New Roman" w:cs="Times New Roman"/>
-          <w:color w:val="000000" w:themeColor="text1"/>
-        </w:rPr>
-        <w:t>inpainted</w:t>
-      </w:r>
-      <w:proofErr w:type="spellEnd"/>
-      <w:r>
-        <w:rPr>
-          <w:rFonts w:eastAsia="Times New Roman" w:cs="Times New Roman"/>
-          <w:color w:val="000000" w:themeColor="text1"/>
-        </w:rPr>
-        <w:t xml:space="preserve"> region cannot be detected by a casual observer</w:t>
+        <w:t>in such a way that the inpainted region cannot be detected by a casual observer</w:t>
       </w:r>
       <w:r>
         <w:rPr>
@@ -4850,15 +4688,7 @@
         <w:t xml:space="preserve"> </w:t>
       </w:r>
       <w:r>
-        <w:t xml:space="preserve">visually and semantically plausible appeal  is the main objective of an artificial image </w:t>
-      </w:r>
-      <w:proofErr w:type="spellStart"/>
-      <w:r>
-        <w:t>inpainter</w:t>
-      </w:r>
-      <w:proofErr w:type="spellEnd"/>
-      <w:r>
-        <w:t>.</w:t>
+        <w:t>visually and semantically plausible appeal  is the main objective of an artificial image inpainter.</w:t>
       </w:r>
     </w:p>
     <w:p/>
@@ -4932,35 +4762,7 @@
         <w:rPr>
           <w:rFonts w:eastAsia="Times New Roman" w:cs="Times New Roman"/>
         </w:rPr>
-        <w:t xml:space="preserve">Colorization basically involves assigning realistic colors to grey-scale image. Convolutional neural networks are specifically designed to deal with image data. Many authors have done promising work on this idea. </w:t>
-      </w:r>
-      <w:proofErr w:type="spellStart"/>
-      <w:r>
-        <w:rPr>
-          <w:rFonts w:eastAsia="Times New Roman" w:cs="Times New Roman"/>
-        </w:rPr>
-        <w:t>Domonkos</w:t>
-      </w:r>
-      <w:proofErr w:type="spellEnd"/>
-      <w:r>
-        <w:rPr>
-          <w:rFonts w:eastAsia="Times New Roman" w:cs="Times New Roman"/>
-        </w:rPr>
-        <w:t xml:space="preserve"> </w:t>
-      </w:r>
-      <w:proofErr w:type="spellStart"/>
-      <w:r>
-        <w:rPr>
-          <w:rFonts w:eastAsia="Times New Roman" w:cs="Times New Roman"/>
-        </w:rPr>
-        <w:t>Varga</w:t>
-      </w:r>
-      <w:proofErr w:type="spellEnd"/>
-      <w:r>
-        <w:rPr>
-          <w:rFonts w:eastAsia="Times New Roman" w:cs="Times New Roman"/>
-        </w:rPr>
-        <w:t xml:space="preserve"> </w:t>
+        <w:t xml:space="preserve">Colorization basically involves assigning realistic colors to grey-scale image. Convolutional neural networks are specifically designed to deal with image data. Many authors have done promising work on this idea. Domonkos Varga </w:t>
       </w:r>
       <w:sdt>
         <w:sdtPr>
@@ -5064,21 +4866,7 @@
         <w:rPr>
           <w:rFonts w:eastAsia="Times New Roman" w:cs="Times New Roman"/>
         </w:rPr>
-        <w:t xml:space="preserve">proposed another similar approach, employing the use of Google’s image classifier, Inception </w:t>
-      </w:r>
-      <w:proofErr w:type="spellStart"/>
-      <w:r>
-        <w:rPr>
-          <w:rFonts w:eastAsia="Times New Roman" w:cs="Times New Roman"/>
-        </w:rPr>
-        <w:t>ResNet</w:t>
-      </w:r>
-      <w:proofErr w:type="spellEnd"/>
-      <w:r>
-        <w:rPr>
-          <w:rFonts w:eastAsia="Times New Roman" w:cs="Times New Roman"/>
-        </w:rPr>
-        <w:t xml:space="preserve"> V2. The system model is divided into 4 parts, Encoder, Feature extractor, Fusion layer and Decoder. The system is able to produce acceptable outputs, given enough resources, CPU, Memory, and large data-set. This is mainly proof of concept implementation. V.K. Putri </w:t>
+        <w:t xml:space="preserve">proposed another similar approach, employing the use of Google’s image classifier, Inception ResNet V2. The system model is divided into 4 parts, Encoder, Feature extractor, Fusion layer and Decoder. The system is able to produce acceptable outputs, given enough resources, CPU, Memory, and large data-set. This is mainly proof of concept implementation. V.K. Putri </w:t>
       </w:r>
       <w:sdt>
         <w:sdtPr>
@@ -5133,21 +4921,7 @@
         <w:rPr>
           <w:rFonts w:eastAsia="Times New Roman" w:cs="Times New Roman"/>
         </w:rPr>
-        <w:t xml:space="preserve">proposed a method to convert plain sketches into colorful images. It uses sketch inversion model and color prediction in  </w:t>
-      </w:r>
-      <w:proofErr w:type="spellStart"/>
-      <w:r>
-        <w:rPr>
-          <w:rFonts w:eastAsia="Times New Roman" w:cs="Times New Roman"/>
-        </w:rPr>
-        <w:t>CIELab</w:t>
-      </w:r>
-      <w:proofErr w:type="spellEnd"/>
-      <w:r>
-        <w:rPr>
-          <w:rFonts w:eastAsia="Times New Roman" w:cs="Times New Roman"/>
-        </w:rPr>
-        <w:t xml:space="preserve">  color  space.  This approach is able to handle hand-drawn sketches including various geometric transformations. The limitation found was that, data-set is very limited but it works well for uncontrolled conditions. Richard Zhang </w:t>
+        <w:t xml:space="preserve">proposed a method to convert plain sketches into colorful images. It uses sketch inversion model and color prediction in  CIELab  color  space.  This approach is able to handle hand-drawn sketches including various geometric transformations. The limitation found was that, data-set is very limited but it works well for uncontrolled conditions. Richard Zhang </w:t>
       </w:r>
       <w:sdt>
         <w:sdtPr>
@@ -5202,23 +4976,7 @@
         <w:rPr>
           <w:rFonts w:eastAsia="Times New Roman" w:cs="Times New Roman"/>
         </w:rPr>
-        <w:t xml:space="preserve">has proposed </w:t>
-      </w:r>
-      <w:proofErr w:type="spellStart"/>
-      <w:proofErr w:type="gramStart"/>
-      <w:r>
-        <w:rPr>
-          <w:rFonts w:eastAsia="Times New Roman" w:cs="Times New Roman"/>
-        </w:rPr>
-        <w:t>a</w:t>
-      </w:r>
-      <w:proofErr w:type="spellEnd"/>
-      <w:proofErr w:type="gramEnd"/>
-      <w:r>
-        <w:rPr>
-          <w:rFonts w:eastAsia="Times New Roman" w:cs="Times New Roman"/>
-        </w:rPr>
-        <w:t xml:space="preserve"> optimized solution by using huge data-set and single feed-forward pass in CNN. Their main focus lies </w:t>
+        <w:t xml:space="preserve">has proposed a optimized solution by using huge data-set and single feed-forward pass in CNN. Their main focus lies </w:t>
       </w:r>
       <w:r>
         <w:rPr>
@@ -5576,21 +5334,7 @@
         <w:rPr>
           <w:rFonts w:eastAsia="Helvetica Neue" w:cs="Times New Roman"/>
         </w:rPr>
-        <w:t xml:space="preserve">where z and x denote a random noise vector and a real image sampled from the noise </w:t>
-      </w:r>
-      <w:proofErr w:type="spellStart"/>
-      <w:r>
-        <w:rPr>
-          <w:rFonts w:eastAsia="Helvetica Neue" w:cs="Times New Roman"/>
-        </w:rPr>
-        <w:t>Pz</w:t>
-      </w:r>
-      <w:proofErr w:type="spellEnd"/>
-      <w:r>
-        <w:rPr>
-          <w:rFonts w:eastAsia="Helvetica Neue" w:cs="Times New Roman"/>
-        </w:rPr>
-        <w:t>(z) and</w:t>
+        <w:t>where z and x denote a random noise vector and a real image sampled from the noise Pz(z) and</w:t>
       </w:r>
       <w:r>
         <w:rPr>
@@ -5602,21 +5346,7 @@
         <w:rPr>
           <w:rFonts w:eastAsia="Helvetica Neue" w:cs="Times New Roman"/>
         </w:rPr>
-        <w:t xml:space="preserve">real data distribution </w:t>
-      </w:r>
-      <w:proofErr w:type="spellStart"/>
-      <w:r>
-        <w:rPr>
-          <w:rFonts w:eastAsia="Helvetica Neue" w:cs="Times New Roman"/>
-        </w:rPr>
-        <w:t>Pdata</w:t>
-      </w:r>
-      <w:proofErr w:type="spellEnd"/>
-      <w:r>
-        <w:rPr>
-          <w:rFonts w:eastAsia="Helvetica Neue" w:cs="Times New Roman"/>
-        </w:rPr>
-        <w:t>(x), respectively. Recently, the GAN has been applied to several</w:t>
+        <w:t>real data distribution Pdata(x), respectively. Recently, the GAN has been applied to several</w:t>
       </w:r>
       <w:r>
         <w:rPr>
@@ -5907,21 +5637,7 @@
         <w:rPr>
           <w:rFonts w:eastAsia="Helvetica Neue" w:cs="Times New Roman"/>
         </w:rPr>
-        <w:t xml:space="preserve">occluded characters. The methods use improved </w:t>
-      </w:r>
-      <w:proofErr w:type="spellStart"/>
-      <w:r>
-        <w:rPr>
-          <w:rFonts w:eastAsia="Helvetica Neue" w:cs="Times New Roman"/>
-        </w:rPr>
-        <w:t>GoogLeNet</w:t>
-      </w:r>
-      <w:proofErr w:type="spellEnd"/>
-      <w:r>
-        <w:rPr>
-          <w:rFonts w:eastAsia="Helvetica Neue" w:cs="Times New Roman"/>
-        </w:rPr>
-        <w:t xml:space="preserve"> and deep convolutional generative adversarial network (DCGAN). In an image inpainting method named PEPSI</w:t>
+        <w:t>occluded characters. The methods use improved GoogLeNet and deep convolutional generative adversarial network (DCGAN). In an image inpainting method named PEPSI</w:t>
       </w:r>
       <w:r>
         <w:rPr>
@@ -6249,21 +5965,7 @@
         <w:rPr>
           <w:rFonts w:eastAsia="Helvetica Neue" w:cs="Times New Roman"/>
         </w:rPr>
-        <w:t xml:space="preserve">purposes. On the RBG-D images, </w:t>
-      </w:r>
-      <w:proofErr w:type="spellStart"/>
-      <w:r>
-        <w:rPr>
-          <w:rFonts w:eastAsia="Helvetica Neue" w:cs="Times New Roman"/>
-        </w:rPr>
-        <w:t>Dhamo</w:t>
-      </w:r>
-      <w:proofErr w:type="spellEnd"/>
-      <w:r>
-        <w:rPr>
-          <w:rFonts w:eastAsia="Helvetica Neue" w:cs="Times New Roman"/>
-        </w:rPr>
-        <w:t xml:space="preserve"> et al.</w:t>
+        <w:t>purposes. On the RBG-D images, Dhamo et al.</w:t>
       </w:r>
       <w:r>
         <w:rPr>
@@ -6818,21 +6520,7 @@
         <w:rPr>
           <w:rFonts w:eastAsia="Helvetica Neue" w:cs="Times New Roman"/>
         </w:rPr>
-        <w:t xml:space="preserve">a GAN-based method for image inpainting on face images. </w:t>
-      </w:r>
-      <w:proofErr w:type="spellStart"/>
-      <w:r>
-        <w:rPr>
-          <w:rFonts w:eastAsia="Helvetica Neue" w:cs="Times New Roman"/>
-        </w:rPr>
-        <w:t>FiNet</w:t>
-      </w:r>
-      <w:proofErr w:type="spellEnd"/>
-      <w:r>
-        <w:rPr>
-          <w:rFonts w:eastAsia="Helvetica Neue" w:cs="Times New Roman"/>
-        </w:rPr>
-        <w:t xml:space="preserve"> </w:t>
+        <w:t xml:space="preserve">a GAN-based method for image inpainting on face images. FiNet </w:t>
       </w:r>
       <w:sdt>
         <w:sdtPr>
@@ -7079,21 +6767,7 @@
           <w:rFonts w:eastAsia="Helvetica Neue" w:cs="Times New Roman"/>
         </w:rPr>
         <w:lastRenderedPageBreak/>
-        <w:t xml:space="preserve">proposed a two-stage adversarial model named </w:t>
-      </w:r>
-      <w:proofErr w:type="spellStart"/>
-      <w:r>
-        <w:rPr>
-          <w:rFonts w:eastAsia="Helvetica Neue" w:cs="Times New Roman"/>
-        </w:rPr>
-        <w:t>EdgeConnect</w:t>
-      </w:r>
-      <w:proofErr w:type="spellEnd"/>
-      <w:r>
-        <w:rPr>
-          <w:rFonts w:eastAsia="Helvetica Neue" w:cs="Times New Roman"/>
-        </w:rPr>
-        <w:t xml:space="preserve"> by providing a generator for edge</w:t>
+        <w:t>proposed a two-stage adversarial model named EdgeConnect by providing a generator for edge</w:t>
       </w:r>
       <w:r>
         <w:rPr>
@@ -7129,21 +6803,7 @@
         <w:rPr>
           <w:rFonts w:eastAsia="Helvetica Neue" w:cs="Times New Roman"/>
         </w:rPr>
-        <w:t xml:space="preserve">econd one, </w:t>
-      </w:r>
-      <w:proofErr w:type="spellStart"/>
-      <w:r>
-        <w:rPr>
-          <w:rFonts w:eastAsia="Helvetica Neue" w:cs="Times New Roman"/>
-        </w:rPr>
-        <w:t>inpaint</w:t>
-      </w:r>
-      <w:proofErr w:type="spellEnd"/>
-      <w:r>
-        <w:rPr>
-          <w:rFonts w:eastAsia="Helvetica Neue" w:cs="Times New Roman"/>
-        </w:rPr>
-        <w:t xml:space="preserve"> the RGB image. According to the fact that</w:t>
+        <w:t>econd one, inpaint the RGB image. According to the fact that</w:t>
       </w:r>
       <w:r>
         <w:rPr>
@@ -7167,21 +6827,7 @@
         <w:rPr>
           <w:rFonts w:eastAsia="Helvetica Neue" w:cs="Times New Roman"/>
         </w:rPr>
-        <w:t xml:space="preserve">and textural values between the </w:t>
-      </w:r>
-      <w:proofErr w:type="spellStart"/>
-      <w:r>
-        <w:rPr>
-          <w:rFonts w:eastAsia="Helvetica Neue" w:cs="Times New Roman"/>
-        </w:rPr>
-        <w:t>inpainted</w:t>
-      </w:r>
-      <w:proofErr w:type="spellEnd"/>
-      <w:r>
-        <w:rPr>
-          <w:rFonts w:eastAsia="Helvetica Neue" w:cs="Times New Roman"/>
-        </w:rPr>
-        <w:t xml:space="preserve"> region and their neighboring, the authors in </w:t>
+        <w:t xml:space="preserve">and textural values between the inpainted region and their neighboring, the authors in </w:t>
       </w:r>
       <w:sdt>
         <w:sdtPr>
@@ -8964,6 +8610,50 @@
     </w:p>
     <w:p>
       <w:pPr>
+        <w:spacing w:after="120" w:line="360" w:lineRule="auto"/>
+        <w:jc w:val="both"/>
+        <w:rPr>
+          <w:rFonts w:cs="Times New Roman"/>
+        </w:rPr>
+      </w:pPr>
+      <w:r>
+        <w:rPr>
+          <w:rFonts w:cs="Times New Roman"/>
+        </w:rPr>
+        <w:t xml:space="preserve">Image colorization is the process of converting grayscale images to their colorful versions. The majority of new papers researching image colorization involve the usage of a GANs. </w:t>
+      </w:r>
+    </w:p>
+    <w:p>
+      <w:pPr>
+        <w:spacing w:after="120" w:line="360" w:lineRule="auto"/>
+        <w:jc w:val="both"/>
+        <w:rPr>
+          <w:rFonts w:cs="Times New Roman"/>
+        </w:rPr>
+      </w:pPr>
+      <w:r>
+        <w:rPr>
+          <w:rFonts w:cs="Times New Roman"/>
+        </w:rPr>
+        <w:t xml:space="preserve">Generative adversarial networks are generative models composed of two opposing parts—a generator and a discriminator. The task of the generator is to produce outputs that are indistinguishable from reality, while the task of the discriminator is to differentiate between the real and generated images. In addition to the adversarial loss, most models also use L1 loss, which forces the generator to produce results that are structurally similar to the ground truth images. </w:t>
+      </w:r>
+    </w:p>
+    <w:p>
+      <w:pPr>
+        <w:spacing w:after="120" w:line="360" w:lineRule="auto"/>
+        <w:jc w:val="both"/>
+      </w:pPr>
+      <w:r>
+        <w:rPr>
+          <w:rFonts w:cs="Times New Roman"/>
+        </w:rPr>
+        <w:t>Conditional GANs are the most suitable for the problem of image colorization, as they need to condition the network on a grayscale input image and generate a color output image.</w:t>
+      </w:r>
+      <w:bookmarkStart w:id="97" w:name="_GoBack"/>
+      <w:bookmarkEnd w:id="97"/>
+    </w:p>
+    <w:p>
+      <w:pPr>
         <w:pStyle w:val="Heading4"/>
         <w:numPr>
           <w:ilvl w:val="0"/>
@@ -8988,7 +8678,31 @@
         <w:rPr>
           <w:rFonts w:cs="Times New Roman"/>
         </w:rPr>
-        <w:t>Image colorization is the process of converting grayscale images to their colorful versions. The majority of new papers researching image colorization involve the usage of a GANs. What makes GANs excel in the image colorization domain is their ability to learn an appropriate loss function alongside a mapping function.</w:t>
+        <w:t xml:space="preserve">The generator used is a U-Net, which progressively </w:t>
+      </w:r>
+      <w:r>
+        <w:rPr>
+          <w:rFonts w:cs="Times New Roman"/>
+        </w:rPr>
+        <w:t>down samples</w:t>
+      </w:r>
+      <w:r>
+        <w:rPr>
+          <w:rFonts w:cs="Times New Roman"/>
+        </w:rPr>
+        <w:t xml:space="preserve"> the image, until a bottleneck, after which the process is reversed, and the image is </w:t>
+      </w:r>
+      <w:r>
+        <w:rPr>
+          <w:rFonts w:cs="Times New Roman"/>
+        </w:rPr>
+        <w:t>up sampled</w:t>
+      </w:r>
+      <w:r>
+        <w:rPr>
+          <w:rFonts w:cs="Times New Roman"/>
+        </w:rPr>
+        <w:t xml:space="preserve"> to its original size. Skip connections are also added to facilitate the flow of low-level information through the network. The discriminator used is called a PatchGAN, whose job is to decide whether each image patch is real or fake. An essential part of the model is the addition of dropout layers, which help add diversity to the results.</w:t>
       </w:r>
     </w:p>
     <w:p>
@@ -9003,19 +8717,62 @@
         <w:rPr>
           <w:rFonts w:cs="Times New Roman"/>
         </w:rPr>
-        <w:t>Generative adversarial networks are generative models composed of two opposing parts—a generator and a discriminator. The task of the generator is to produce outputs</w:t>
-      </w:r>
-      <w:r>
-        <w:rPr>
-          <w:rFonts w:cs="Times New Roman"/>
-        </w:rPr>
-        <w:t xml:space="preserve"> </w:t>
-      </w:r>
-      <w:r>
-        <w:rPr>
-          <w:rFonts w:cs="Times New Roman"/>
-        </w:rPr>
-        <w:t>that are indistinguishable from reality, while the task of the discriminator is to differentiate between the real and generated images. In addition to the adversarial loss, most models also use L1 loss, which forces the generator to produce results that are structurally similar to the ground truth images. Because of this reason, most image colorization research papers have been exploring the benefits of GANs.</w:t>
+        <w:t xml:space="preserve">The generator is based on the U-Net model, which is a convolutional neural network that has an encoder–decoder structure. The input images are first gradually </w:t>
+      </w:r>
+      <w:r>
+        <w:rPr>
+          <w:rFonts w:cs="Times New Roman"/>
+        </w:rPr>
+        <w:t>down sampled</w:t>
+      </w:r>
+      <w:r>
+        <w:rPr>
+          <w:rFonts w:cs="Times New Roman"/>
+        </w:rPr>
+        <w:t xml:space="preserve"> through a series of convolutions until they reach a bottleneck layer, which </w:t>
+      </w:r>
+      <w:r>
+        <w:rPr>
+          <w:rFonts w:cs="Times New Roman"/>
+        </w:rPr>
+        <w:lastRenderedPageBreak/>
+        <w:t xml:space="preserve">contains a condensed learned representation of the images. After the bottleneck, the images are progressively </w:t>
+      </w:r>
+      <w:r>
+        <w:rPr>
+          <w:rFonts w:cs="Times New Roman"/>
+        </w:rPr>
+        <w:t>up sampled</w:t>
+      </w:r>
+      <w:r>
+        <w:rPr>
+          <w:rFonts w:cs="Times New Roman"/>
+        </w:rPr>
+        <w:t xml:space="preserve"> until they reach the desired output dimensions. Skip connections that connect outputs from the </w:t>
+      </w:r>
+      <w:r>
+        <w:rPr>
+          <w:rFonts w:cs="Times New Roman"/>
+        </w:rPr>
+        <w:t>down sampling</w:t>
+      </w:r>
+      <w:r>
+        <w:rPr>
+          <w:rFonts w:cs="Times New Roman"/>
+        </w:rPr>
+        <w:t xml:space="preserve"> path with the </w:t>
+      </w:r>
+      <w:r>
+        <w:rPr>
+          <w:rFonts w:cs="Times New Roman"/>
+        </w:rPr>
+        <w:t>up-sampling</w:t>
+      </w:r>
+      <w:r>
+        <w:rPr>
+          <w:rFonts w:cs="Times New Roman"/>
+        </w:rPr>
+        <w:t xml:space="preserve"> path are also added. They assist the flow of low-level information through the network, as the bottleneck layer prevents this. Both the encoder and decoder are made up of seven convolutional blocks. The decoder uses dropout to avoid overfitting and add diversity to the generated images. All activations are ReLU or LeakyReLU, except the last one, which is Tanh.</w:t>
       </w:r>
     </w:p>
     <w:p>
@@ -9030,59 +8787,7 @@
         <w:rPr>
           <w:rFonts w:cs="Times New Roman"/>
         </w:rPr>
-        <w:t xml:space="preserve">Conditional GANs are the most suitable for the problem of image colorization, as they need to condition the network on a grayscale input image and generate a color output image. The first paper that investigates the usage of </w:t>
-      </w:r>
-      <w:proofErr w:type="spellStart"/>
-      <w:r>
-        <w:rPr>
-          <w:rFonts w:cs="Times New Roman"/>
-        </w:rPr>
-        <w:t>cGANs</w:t>
-      </w:r>
-      <w:proofErr w:type="spellEnd"/>
-      <w:r>
-        <w:rPr>
-          <w:rFonts w:cs="Times New Roman"/>
-        </w:rPr>
-        <w:t xml:space="preserve"> for image colorization is called Pix2Pix. This model provides a general solution to a family of paired image-to-image translation problems. The goal is to map two domains, such as grayscale to color. The generator used is a U-Net, which progressively </w:t>
-      </w:r>
-      <w:r>
-        <w:rPr>
-          <w:rFonts w:cs="Times New Roman"/>
-        </w:rPr>
-        <w:t>down samples</w:t>
-      </w:r>
-      <w:r>
-        <w:rPr>
-          <w:rFonts w:cs="Times New Roman"/>
-        </w:rPr>
-        <w:t xml:space="preserve"> the image, until a bottleneck, after which the process is reversed, and the image is </w:t>
-      </w:r>
-      <w:r>
-        <w:rPr>
-          <w:rFonts w:cs="Times New Roman"/>
-        </w:rPr>
-        <w:t>up sampled</w:t>
-      </w:r>
-      <w:r>
-        <w:rPr>
-          <w:rFonts w:cs="Times New Roman"/>
-        </w:rPr>
-        <w:t xml:space="preserve"> to its original size. Skip connections are also added to facilitate the flow of low-level information through the network. The discriminator used is called a </w:t>
-      </w:r>
-      <w:proofErr w:type="spellStart"/>
-      <w:r>
-        <w:rPr>
-          <w:rFonts w:cs="Times New Roman"/>
-        </w:rPr>
-        <w:t>PatchGAN</w:t>
-      </w:r>
-      <w:proofErr w:type="spellEnd"/>
-      <w:r>
-        <w:rPr>
-          <w:rFonts w:cs="Times New Roman"/>
-        </w:rPr>
-        <w:t>, whose job is to decide whether each image patch is real or fake. An essential part of the model is the addition of dropout layers, which help add diversity to the results.</w:t>
+        <w:t>The discriminator is called a PatchGAN and it is also a convolutional neural network. Typically, discriminators give one probability for the whole image that tells us if that image is real or fake. In contrast to that, PatchGAN splits the image into NxN patches and outputs a matrix of probabilities for each patch. This allows for getting more informative feedback from the discriminator. One part of the image can be considered realistic, while another part may need improvement. The discriminator is made up of four convolutional blocks. All activations are LeakyReLU, except the last one, which is sigmoid. The receptive field of the PatchGAN is 70 × 70 pixels.</w:t>
       </w:r>
     </w:p>
     <w:p>
@@ -9093,174 +8798,6 @@
           <w:rFonts w:cs="Times New Roman"/>
         </w:rPr>
       </w:pPr>
-      <w:r>
-        <w:rPr>
-          <w:rFonts w:cs="Times New Roman"/>
-        </w:rPr>
-        <w:lastRenderedPageBreak/>
-        <w:t xml:space="preserve">The generator is based on the U-Net model, which is a convolutional neural network that has an encoder–decoder structure. The input images are first gradually </w:t>
-      </w:r>
-      <w:r>
-        <w:rPr>
-          <w:rFonts w:cs="Times New Roman"/>
-        </w:rPr>
-        <w:t>down sampled</w:t>
-      </w:r>
-      <w:r>
-        <w:rPr>
-          <w:rFonts w:cs="Times New Roman"/>
-        </w:rPr>
-        <w:t xml:space="preserve"> through a series of convolutions until they reach a bottleneck layer, which contains a condensed learned representation of the images. After the bottleneck, the images are progressively </w:t>
-      </w:r>
-      <w:r>
-        <w:rPr>
-          <w:rFonts w:cs="Times New Roman"/>
-        </w:rPr>
-        <w:t>up sampled</w:t>
-      </w:r>
-      <w:r>
-        <w:rPr>
-          <w:rFonts w:cs="Times New Roman"/>
-        </w:rPr>
-        <w:t xml:space="preserve"> until they reach the desired output dimensions. Skip connections that connect outputs from the </w:t>
-      </w:r>
-      <w:r>
-        <w:rPr>
-          <w:rFonts w:cs="Times New Roman"/>
-        </w:rPr>
-        <w:t>down sampling</w:t>
-      </w:r>
-      <w:r>
-        <w:rPr>
-          <w:rFonts w:cs="Times New Roman"/>
-        </w:rPr>
-        <w:t xml:space="preserve"> path with the </w:t>
-      </w:r>
-      <w:r>
-        <w:rPr>
-          <w:rFonts w:cs="Times New Roman"/>
-        </w:rPr>
-        <w:t>up-sampling</w:t>
-      </w:r>
-      <w:r>
-        <w:rPr>
-          <w:rFonts w:cs="Times New Roman"/>
-        </w:rPr>
-        <w:t xml:space="preserve"> path are also added. They assist the flow of low-level information through the network, as the bottleneck layer prevents this. Both the encoder and decoder are made up of seven convolutional blocks. The decoder uses dropout to avoid overfitting and add diversity to the generated images. All activations are </w:t>
-      </w:r>
-      <w:proofErr w:type="spellStart"/>
-      <w:r>
-        <w:rPr>
-          <w:rFonts w:cs="Times New Roman"/>
-        </w:rPr>
-        <w:t>ReLU</w:t>
-      </w:r>
-      <w:proofErr w:type="spellEnd"/>
-      <w:r>
-        <w:rPr>
-          <w:rFonts w:cs="Times New Roman"/>
-        </w:rPr>
-        <w:t xml:space="preserve"> or </w:t>
-      </w:r>
-      <w:proofErr w:type="spellStart"/>
-      <w:r>
-        <w:rPr>
-          <w:rFonts w:cs="Times New Roman"/>
-        </w:rPr>
-        <w:t>LeakyReLU</w:t>
-      </w:r>
-      <w:proofErr w:type="spellEnd"/>
-      <w:r>
-        <w:rPr>
-          <w:rFonts w:cs="Times New Roman"/>
-        </w:rPr>
-        <w:t>, except the last one, which is Tanh.</w:t>
-      </w:r>
-    </w:p>
-    <w:p>
-      <w:pPr>
-        <w:spacing w:after="120" w:line="360" w:lineRule="auto"/>
-        <w:jc w:val="both"/>
-        <w:rPr>
-          <w:rFonts w:cs="Times New Roman"/>
-        </w:rPr>
-      </w:pPr>
-      <w:r>
-        <w:rPr>
-          <w:rFonts w:cs="Times New Roman"/>
-        </w:rPr>
-        <w:t xml:space="preserve">The discriminator is called a </w:t>
-      </w:r>
-      <w:proofErr w:type="spellStart"/>
-      <w:r>
-        <w:rPr>
-          <w:rFonts w:cs="Times New Roman"/>
-        </w:rPr>
-        <w:t>PatchGAN</w:t>
-      </w:r>
-      <w:proofErr w:type="spellEnd"/>
-      <w:r>
-        <w:rPr>
-          <w:rFonts w:cs="Times New Roman"/>
-        </w:rPr>
-        <w:t xml:space="preserve"> and it is also a convolutional neural network. Typically, discriminators give one probability for the whole image that tells us if that image is real or fake. In contrast to that, </w:t>
-      </w:r>
-      <w:proofErr w:type="spellStart"/>
-      <w:r>
-        <w:rPr>
-          <w:rFonts w:cs="Times New Roman"/>
-        </w:rPr>
-        <w:t>PatchGAN</w:t>
-      </w:r>
-      <w:proofErr w:type="spellEnd"/>
-      <w:r>
-        <w:rPr>
-          <w:rFonts w:cs="Times New Roman"/>
-        </w:rPr>
-        <w:t xml:space="preserve"> splits the image into </w:t>
-      </w:r>
-      <w:proofErr w:type="spellStart"/>
-      <w:r>
-        <w:rPr>
-          <w:rFonts w:cs="Times New Roman"/>
-        </w:rPr>
-        <w:t>NxN</w:t>
-      </w:r>
-      <w:proofErr w:type="spellEnd"/>
-      <w:r>
-        <w:rPr>
-          <w:rFonts w:cs="Times New Roman"/>
-        </w:rPr>
-        <w:t xml:space="preserve"> patches and outputs a matrix of probabilities for each patch. This allows for getting more informative feedback from the discriminator. One part of the image can be considered realistic, while another part may need improvement. The discriminator is made up of four convolutional blocks. All activations are </w:t>
-      </w:r>
-      <w:proofErr w:type="spellStart"/>
-      <w:r>
-        <w:rPr>
-          <w:rFonts w:cs="Times New Roman"/>
-        </w:rPr>
-        <w:t>LeakyReLU</w:t>
-      </w:r>
-      <w:proofErr w:type="spellEnd"/>
-      <w:r>
-        <w:rPr>
-          <w:rFonts w:cs="Times New Roman"/>
-        </w:rPr>
-        <w:t xml:space="preserve">, except the last one, which is sigmoid. The receptive field of the </w:t>
-      </w:r>
-      <w:proofErr w:type="spellStart"/>
-      <w:r>
-        <w:rPr>
-          <w:rFonts w:cs="Times New Roman"/>
-        </w:rPr>
-        <w:t>PatchGAN</w:t>
-      </w:r>
-      <w:proofErr w:type="spellEnd"/>
-      <w:r>
-        <w:rPr>
-          <w:rFonts w:cs="Times New Roman"/>
-        </w:rPr>
-        <w:t xml:space="preserve"> is 70 × 70 pixels.</w:t>
-      </w:r>
     </w:p>
     <w:p>
       <w:pPr>
@@ -9300,14 +8837,7 @@
         <w:rPr>
           <w:rFonts w:cs="Times New Roman"/>
         </w:rPr>
-        <w:t>(</w:t>
-      </w:r>
-      <w:proofErr w:type="spellStart"/>
-      <w:r>
-        <w:rPr>
-          <w:rFonts w:cs="Times New Roman"/>
-        </w:rPr>
-        <w:t>L</w:t>
+        <w:t>(L</w:t>
       </w:r>
       <w:r>
         <w:rPr>
@@ -9331,14 +8861,7 @@
         <w:rPr>
           <w:rFonts w:cs="Times New Roman"/>
         </w:rPr>
-        <w:t>b</w:t>
-      </w:r>
-      <w:proofErr w:type="spellEnd"/>
-      <w:r>
-        <w:rPr>
-          <w:rFonts w:cs="Times New Roman"/>
-        </w:rPr>
-        <w:t xml:space="preserve">) is one such color space used to describe all visible colors by the human eye. It was created to represent color changes in the same way as humans do. This means that a numeric change corresponds to a similar perceived difference in color. The space has little correlation between its three components. The L </w:t>
+        <w:t xml:space="preserve">b) is one such color space used to describe all visible colors by the human eye. It was created to represent color changes in the same way as humans do. This means that a numeric change corresponds to a similar perceived difference in color. The space has little correlation between its three components. The L </w:t>
       </w:r>
       <w:r>
         <w:rPr>
@@ -9350,15 +8873,24 @@
         <w:rPr>
           <w:rFonts w:cs="Times New Roman"/>
         </w:rPr>
-        <w:t xml:space="preserve">omponent stands for perceptual lightness with range [0, 100], meaning that it is the grayscale element. The A component represents the color position between red and green, while the B component represents the color position between blue and yellow; both components </w:t>
+        <w:t xml:space="preserve">omponent stands for perceptual lightness with range [0, 100], meaning that it is the grayscale element. The A component represents the color position between red and green, while the B component represents the color position between blue and yellow; both components have ranges [−128, 127]. Before entering the model, all channels are normalized in the </w:t>
       </w:r>
       <w:r>
         <w:rPr>
           <w:rFonts w:cs="Times New Roman"/>
         </w:rPr>
         <w:lastRenderedPageBreak/>
-        <w:t>have ranges [−128, 127]. Before entering the model, all channels are normalized in the range [−1, 1]. The L channel is used as an input to the model, while A and B channels are the target values.</w:t>
-      </w:r>
+        <w:t>range [−1, 1]. The L channel is used as an input to the model, while A and B channels are the target values.</w:t>
+      </w:r>
+    </w:p>
+    <w:p>
+      <w:pPr>
+        <w:spacing w:after="120" w:line="360" w:lineRule="auto"/>
+        <w:jc w:val="both"/>
+        <w:rPr>
+          <w:rFonts w:cs="Times New Roman"/>
+        </w:rPr>
+      </w:pPr>
     </w:p>
     <w:p>
       <w:pPr>
@@ -9532,8 +9064,6 @@
           </wp:inline>
         </w:drawing>
       </w:r>
-      <w:bookmarkStart w:id="97" w:name="_GoBack"/>
-      <w:bookmarkEnd w:id="97"/>
     </w:p>
     <w:p>
       <w:pPr>
@@ -15049,7 +14579,7 @@
 </file>
 
 <file path=customXml/itemProps1.xml><?xml version="1.0" encoding="utf-8"?>
-<ds:datastoreItem xmlns:ds="http://schemas.openxmlformats.org/officeDocument/2006/customXml" ds:itemID="{B7B7D95A-F9BD-4FC6-A56F-8E45638DAF04}">
+<ds:datastoreItem xmlns:ds="http://schemas.openxmlformats.org/officeDocument/2006/customXml" ds:itemID="{374D1A04-72BF-4539-9B4A-9E1EB3AB4D5E}">
   <ds:schemaRefs>
     <ds:schemaRef ds:uri="http://schemas.openxmlformats.org/officeDocument/2006/bibliography"/>
   </ds:schemaRefs>

</xml_diff>